<commit_message>
Actualización de la guia de estilos - Añadida estructura Signed-off-by: Ignacio Aramendia <aramendia19803@iesmarenostrum.com>
</commit_message>
<xml_diff>
--- a/Guia de estilos final.docx
+++ b/Guia de estilos final.docx
@@ -3468,6 +3468,7 @@
                                 <w:calendar w:val="gregorian"/>
                               </w:date>
                             </w:sdtPr>
+                            <w:sdtEndPr/>
                             <w:sdtContent>
                               <w:p>
                                 <w:pPr>
@@ -3796,6 +3797,7 @@
                               <w:dataBinding w:prefixMappings="xmlns:ns0='http://purl.org/dc/elements/1.1/' xmlns:ns1='http://schemas.openxmlformats.org/package/2006/metadata/core-properties' " w:xpath="/ns1:coreProperties[1]/ns0:title[1]" w:storeItemID="{6C3C8BC8-F283-45AE-878A-BAB7291924A1}"/>
                               <w:text/>
                             </w:sdtPr>
+                            <w:sdtEndPr/>
                             <w:sdtContent>
                               <w:r>
                                 <w:rPr>
@@ -3832,6 +3834,7 @@
                               <w:dataBinding w:prefixMappings="xmlns:ns0='http://purl.org/dc/elements/1.1/' xmlns:ns1='http://schemas.openxmlformats.org/package/2006/metadata/core-properties' " w:xpath="/ns1:coreProperties[1]/ns0:subject[1]" w:storeItemID="{6C3C8BC8-F283-45AE-878A-BAB7291924A1}"/>
                               <w:text/>
                             </w:sdtPr>
+                            <w:sdtEndPr/>
                             <w:sdtContent>
                               <w:r>
                                 <w:rPr>
@@ -3942,8 +3945,19 @@
                                         <w:sz w:val="26"/>
                                         <w:szCs w:val="26"/>
                                       </w:rPr>
-                                      <w:t>Iván Pujante, Eloy Pomares, Manuel Avellaneda, Nacho Aramendía</w:t>
+                                      <w:t xml:space="preserve">Iván Pujante, Eloy Pomares, Manuel Avellaneda, Nacho </w:t>
                                     </w:r>
+                                    <w:proofErr w:type="spellStart"/>
+                                    <w:r>
+                                      <w:rPr>
+                                        <w:rFonts w:ascii="Book Antiqua" w:hAnsi="Book Antiqua" w:cs="Times New Roman"/>
+                                        <w:color w:val="000000" w:themeColor="text1"/>
+                                        <w:sz w:val="26"/>
+                                        <w:szCs w:val="26"/>
+                                      </w:rPr>
+                                      <w:t>Aramendía</w:t>
+                                    </w:r>
+                                    <w:proofErr w:type="spellEnd"/>
                                   </w:sdtContent>
                                 </w:sdt>
                               </w:p>
@@ -4032,6 +4046,7 @@
                               <w:dataBinding w:prefixMappings="xmlns:ns0='http://purl.org/dc/elements/1.1/' xmlns:ns1='http://schemas.openxmlformats.org/package/2006/metadata/core-properties' " w:xpath="/ns1:coreProperties[1]/ns0:creator[1]" w:storeItemID="{6C3C8BC8-F283-45AE-878A-BAB7291924A1}"/>
                               <w:text/>
                             </w:sdtPr>
+                            <w:sdtEndPr/>
                             <w:sdtContent>
                               <w:r>
                                 <w:rPr>
@@ -4079,6 +4094,7 @@
                               <w:dataBinding w:prefixMappings="xmlns:ns0='http://schemas.openxmlformats.org/officeDocument/2006/extended-properties' " w:xpath="/ns0:Properties[1]/ns0:Company[1]" w:storeItemID="{6668398D-A668-4E3E-A5EB-62B293D839F1}"/>
                               <w:text/>
                             </w:sdtPr>
+                            <w:sdtEndPr/>
                             <w:sdtContent>
                               <w:r>
                                 <w:rPr>
@@ -4679,7 +4695,21 @@
         <w:rPr>
           <w:rFonts w:ascii="Microsoft Sans Serif" w:hAnsi="Microsoft Sans Serif" w:cs="Microsoft Sans Serif"/>
         </w:rPr>
-        <w:t xml:space="preserve">En el caso de que NO se haga scroll en la página, se presentará una primera </w:t>
+        <w:t xml:space="preserve">En el caso de que NO se haga </w:t>
+      </w:r>
+      <w:proofErr w:type="spellStart"/>
+      <w:r>
+        <w:rPr>
+          <w:rFonts w:ascii="Microsoft Sans Serif" w:hAnsi="Microsoft Sans Serif" w:cs="Microsoft Sans Serif"/>
+        </w:rPr>
+        <w:t>scroll</w:t>
+      </w:r>
+      <w:proofErr w:type="spellEnd"/>
+      <w:r>
+        <w:rPr>
+          <w:rFonts w:ascii="Microsoft Sans Serif" w:hAnsi="Microsoft Sans Serif" w:cs="Microsoft Sans Serif"/>
+        </w:rPr>
+        <w:t xml:space="preserve"> en la página, se presentará una primera </w:t>
       </w:r>
       <w:r>
         <w:rPr>
@@ -4747,6 +4777,7 @@
         </w:rPr>
         <w:t>El título de la Academia usa la tipografía “</w:t>
       </w:r>
+      <w:proofErr w:type="spellStart"/>
       <w:r>
         <w:rPr>
           <w:rFonts w:ascii="Microsoft Sans Serif" w:hAnsi="Microsoft Sans Serif" w:cs="Microsoft Sans Serif"/>
@@ -4755,39 +4786,9 @@
           <w:color w:val="767171" w:themeColor="background2" w:themeShade="80"/>
           <w:sz w:val="20"/>
         </w:rPr>
-        <w:t>openSerif, Helvetica, san-serif</w:t>
-      </w:r>
-      <w:r>
-        <w:rPr>
-          <w:rFonts w:ascii="Microsoft Sans Serif" w:hAnsi="Microsoft Sans Serif" w:cs="Microsoft Sans Serif"/>
-          <w:b/>
-          <w:color w:val="767171" w:themeColor="background2" w:themeShade="80"/>
-          <w:sz w:val="20"/>
-        </w:rPr>
-        <w:t xml:space="preserve"> </w:t>
-      </w:r>
-      <w:r>
-        <w:rPr>
-          <w:rFonts w:ascii="Microsoft Sans Serif" w:hAnsi="Microsoft Sans Serif" w:cs="Microsoft Sans Serif"/>
-          <w:color w:val="767171" w:themeColor="background2" w:themeShade="80"/>
-          <w:sz w:val="20"/>
-        </w:rPr>
-        <w:t>“, con un tamaño de 32 pixeles</w:t>
-      </w:r>
-      <w:r>
-        <w:rPr>
-          <w:rFonts w:ascii="Microsoft Sans Serif" w:hAnsi="Microsoft Sans Serif" w:cs="Microsoft Sans Serif"/>
-        </w:rPr>
-        <w:t xml:space="preserve">, </w:t>
-      </w:r>
-      <w:r>
-        <w:rPr>
-          <w:rFonts w:ascii="Microsoft Sans Serif" w:hAnsi="Microsoft Sans Serif" w:cs="Microsoft Sans Serif"/>
-          <w:color w:val="767171" w:themeColor="background2" w:themeShade="80"/>
-          <w:sz w:val="20"/>
-        </w:rPr>
-        <w:t>alineado a la izquierda, con una separación a la izquierda de 0,6em y del alto de 0,8em. A su vez está posicionado flotante a la izquierda y se le indica que ocupará una anchura del 30% y todo esto bajo un contenedor flexible “</w:t>
-      </w:r>
+        <w:t>openSerif</w:t>
+      </w:r>
+      <w:proofErr w:type="spellEnd"/>
       <w:r>
         <w:rPr>
           <w:rFonts w:ascii="Microsoft Sans Serif" w:hAnsi="Microsoft Sans Serif" w:cs="Microsoft Sans Serif"/>
@@ -4796,8 +4797,107 @@
           <w:color w:val="767171" w:themeColor="background2" w:themeShade="80"/>
           <w:sz w:val="20"/>
         </w:rPr>
-        <w:t>display: flex</w:t>
-      </w:r>
+        <w:t xml:space="preserve">, </w:t>
+      </w:r>
+      <w:proofErr w:type="spellStart"/>
+      <w:r>
+        <w:rPr>
+          <w:rFonts w:ascii="Microsoft Sans Serif" w:hAnsi="Microsoft Sans Serif" w:cs="Microsoft Sans Serif"/>
+          <w:b/>
+          <w:i/>
+          <w:color w:val="767171" w:themeColor="background2" w:themeShade="80"/>
+          <w:sz w:val="20"/>
+        </w:rPr>
+        <w:t>Helvetica</w:t>
+      </w:r>
+      <w:proofErr w:type="spellEnd"/>
+      <w:r>
+        <w:rPr>
+          <w:rFonts w:ascii="Microsoft Sans Serif" w:hAnsi="Microsoft Sans Serif" w:cs="Microsoft Sans Serif"/>
+          <w:b/>
+          <w:i/>
+          <w:color w:val="767171" w:themeColor="background2" w:themeShade="80"/>
+          <w:sz w:val="20"/>
+        </w:rPr>
+        <w:t>, san-</w:t>
+      </w:r>
+      <w:proofErr w:type="spellStart"/>
+      <w:r>
+        <w:rPr>
+          <w:rFonts w:ascii="Microsoft Sans Serif" w:hAnsi="Microsoft Sans Serif" w:cs="Microsoft Sans Serif"/>
+          <w:b/>
+          <w:i/>
+          <w:color w:val="767171" w:themeColor="background2" w:themeShade="80"/>
+          <w:sz w:val="20"/>
+        </w:rPr>
+        <w:t>serif</w:t>
+      </w:r>
+      <w:proofErr w:type="spellEnd"/>
+      <w:r>
+        <w:rPr>
+          <w:rFonts w:ascii="Microsoft Sans Serif" w:hAnsi="Microsoft Sans Serif" w:cs="Microsoft Sans Serif"/>
+          <w:b/>
+          <w:color w:val="767171" w:themeColor="background2" w:themeShade="80"/>
+          <w:sz w:val="20"/>
+        </w:rPr>
+        <w:t xml:space="preserve"> </w:t>
+      </w:r>
+      <w:r>
+        <w:rPr>
+          <w:rFonts w:ascii="Microsoft Sans Serif" w:hAnsi="Microsoft Sans Serif" w:cs="Microsoft Sans Serif"/>
+          <w:color w:val="767171" w:themeColor="background2" w:themeShade="80"/>
+          <w:sz w:val="20"/>
+        </w:rPr>
+        <w:t>“, con un tamaño de 32 pixeles</w:t>
+      </w:r>
+      <w:r>
+        <w:rPr>
+          <w:rFonts w:ascii="Microsoft Sans Serif" w:hAnsi="Microsoft Sans Serif" w:cs="Microsoft Sans Serif"/>
+        </w:rPr>
+        <w:t xml:space="preserve">, </w:t>
+      </w:r>
+      <w:r>
+        <w:rPr>
+          <w:rFonts w:ascii="Microsoft Sans Serif" w:hAnsi="Microsoft Sans Serif" w:cs="Microsoft Sans Serif"/>
+          <w:color w:val="767171" w:themeColor="background2" w:themeShade="80"/>
+          <w:sz w:val="20"/>
+        </w:rPr>
+        <w:t>alineado a la izquierda, con una separación a la izquierda de 0,6em y del alto de 0,8em. A su vez está posicionado flotante a la izquierda y se le indica que ocupará una anchura del 30% y todo esto bajo un contenedor flexible “</w:t>
+      </w:r>
+      <w:proofErr w:type="spellStart"/>
+      <w:r>
+        <w:rPr>
+          <w:rFonts w:ascii="Microsoft Sans Serif" w:hAnsi="Microsoft Sans Serif" w:cs="Microsoft Sans Serif"/>
+          <w:b/>
+          <w:i/>
+          <w:color w:val="767171" w:themeColor="background2" w:themeShade="80"/>
+          <w:sz w:val="20"/>
+        </w:rPr>
+        <w:t>display</w:t>
+      </w:r>
+      <w:proofErr w:type="spellEnd"/>
+      <w:r>
+        <w:rPr>
+          <w:rFonts w:ascii="Microsoft Sans Serif" w:hAnsi="Microsoft Sans Serif" w:cs="Microsoft Sans Serif"/>
+          <w:b/>
+          <w:i/>
+          <w:color w:val="767171" w:themeColor="background2" w:themeShade="80"/>
+          <w:sz w:val="20"/>
+        </w:rPr>
+        <w:t xml:space="preserve">: </w:t>
+      </w:r>
+      <w:proofErr w:type="spellStart"/>
+      <w:r>
+        <w:rPr>
+          <w:rFonts w:ascii="Microsoft Sans Serif" w:hAnsi="Microsoft Sans Serif" w:cs="Microsoft Sans Serif"/>
+          <w:b/>
+          <w:i/>
+          <w:color w:val="767171" w:themeColor="background2" w:themeShade="80"/>
+          <w:sz w:val="20"/>
+        </w:rPr>
+        <w:t>flex</w:t>
+      </w:r>
+      <w:proofErr w:type="spellEnd"/>
       <w:r>
         <w:rPr>
           <w:rFonts w:ascii="Microsoft Sans Serif" w:hAnsi="Microsoft Sans Serif" w:cs="Microsoft Sans Serif"/>
@@ -4881,7 +4981,21 @@
         <w:rPr>
           <w:rFonts w:ascii="Microsoft Sans Serif" w:hAnsi="Microsoft Sans Serif" w:cs="Microsoft Sans Serif"/>
         </w:rPr>
-        <w:t xml:space="preserve">En el segundo caso, si hacemos scroll la cabecera presentará un leve cambio. No en estructura, ya que se mantiene todo igual sino visualmente, aplicándole un porcentaje de transparencia del </w:t>
+        <w:t xml:space="preserve">En el segundo caso, si hacemos </w:t>
+      </w:r>
+      <w:proofErr w:type="spellStart"/>
+      <w:r>
+        <w:rPr>
+          <w:rFonts w:ascii="Microsoft Sans Serif" w:hAnsi="Microsoft Sans Serif" w:cs="Microsoft Sans Serif"/>
+        </w:rPr>
+        <w:t>scroll</w:t>
+      </w:r>
+      <w:proofErr w:type="spellEnd"/>
+      <w:r>
+        <w:rPr>
+          <w:rFonts w:ascii="Microsoft Sans Serif" w:hAnsi="Microsoft Sans Serif" w:cs="Microsoft Sans Serif"/>
+        </w:rPr>
+        <w:t xml:space="preserve"> la cabecera presentará un leve cambio. No en estructura, ya que se mantiene todo igual sino visualmente, aplicándole un porcentaje de transparencia del </w:t>
       </w:r>
       <w:r>
         <w:rPr>
@@ -5074,6 +5188,7 @@
         </w:rPr>
         <w:t>“</w:t>
       </w:r>
+      <w:proofErr w:type="spellStart"/>
       <w:r>
         <w:rPr>
           <w:rFonts w:ascii="Microsoft Sans Serif" w:hAnsi="Microsoft Sans Serif" w:cs="Microsoft Sans Serif"/>
@@ -5082,8 +5197,9 @@
           <w:color w:val="767171" w:themeColor="background2" w:themeShade="80"/>
           <w:sz w:val="20"/>
         </w:rPr>
-        <w:t>display: flex</w:t>
-      </w:r>
+        <w:t>display</w:t>
+      </w:r>
+      <w:proofErr w:type="spellEnd"/>
       <w:r>
         <w:rPr>
           <w:rFonts w:ascii="Microsoft Sans Serif" w:hAnsi="Microsoft Sans Serif" w:cs="Microsoft Sans Serif"/>
@@ -5092,32 +5208,10 @@
           <w:color w:val="767171" w:themeColor="background2" w:themeShade="80"/>
           <w:sz w:val="20"/>
         </w:rPr>
-        <w:t xml:space="preserve"> </w:t>
-      </w:r>
-      <w:r>
-        <w:rPr>
-          <w:rFonts w:ascii="Microsoft Sans Serif" w:hAnsi="Microsoft Sans Serif" w:cs="Microsoft Sans Serif"/>
-          <w:color w:val="767171" w:themeColor="background2" w:themeShade="80"/>
-          <w:sz w:val="20"/>
-        </w:rPr>
-        <w:t>”</w:t>
-      </w:r>
-      <w:r>
-        <w:rPr>
-          <w:rFonts w:ascii="Microsoft Sans Serif" w:hAnsi="Microsoft Sans Serif" w:cs="Microsoft Sans Serif"/>
-          <w:color w:val="767171" w:themeColor="background2" w:themeShade="80"/>
-          <w:sz w:val="20"/>
-        </w:rPr>
-        <w:t>)</w:t>
-      </w:r>
-      <w:r>
-        <w:rPr>
-          <w:rFonts w:ascii="Microsoft Sans Serif" w:hAnsi="Microsoft Sans Serif" w:cs="Microsoft Sans Serif"/>
-          <w:color w:val="767171" w:themeColor="background2" w:themeShade="80"/>
-          <w:sz w:val="20"/>
-        </w:rPr>
-        <w:t xml:space="preserve"> el cual a su vez presenta un ancho del 100% (”</w:t>
-      </w:r>
+        <w:t xml:space="preserve">: </w:t>
+      </w:r>
+      <w:proofErr w:type="spellStart"/>
+      <w:proofErr w:type="gramStart"/>
       <w:r>
         <w:rPr>
           <w:rFonts w:ascii="Microsoft Sans Serif" w:hAnsi="Microsoft Sans Serif" w:cs="Microsoft Sans Serif"/>
@@ -5126,16 +5220,9 @@
           <w:color w:val="767171" w:themeColor="background2" w:themeShade="80"/>
           <w:sz w:val="20"/>
         </w:rPr>
-        <w:t>Width: 100%</w:t>
-      </w:r>
-      <w:r>
-        <w:rPr>
-          <w:rFonts w:ascii="Microsoft Sans Serif" w:hAnsi="Microsoft Sans Serif" w:cs="Microsoft Sans Serif"/>
-          <w:color w:val="767171" w:themeColor="background2" w:themeShade="80"/>
-          <w:sz w:val="20"/>
-        </w:rPr>
-        <w:t>”), una altura de 18em (“</w:t>
-      </w:r>
+        <w:t>flex</w:t>
+      </w:r>
+      <w:proofErr w:type="spellEnd"/>
       <w:r>
         <w:rPr>
           <w:rFonts w:ascii="Microsoft Sans Serif" w:hAnsi="Microsoft Sans Serif" w:cs="Microsoft Sans Serif"/>
@@ -5144,7 +5231,7 @@
           <w:color w:val="767171" w:themeColor="background2" w:themeShade="80"/>
           <w:sz w:val="20"/>
         </w:rPr>
-        <w:t>height: 18em</w:t>
+        <w:t xml:space="preserve"> </w:t>
       </w:r>
       <w:r>
         <w:rPr>
@@ -5152,8 +5239,26 @@
           <w:color w:val="767171" w:themeColor="background2" w:themeShade="80"/>
           <w:sz w:val="20"/>
         </w:rPr>
-        <w:t>”), el color de fondo es: (“</w:t>
-      </w:r>
+        <w:t>”</w:t>
+      </w:r>
+      <w:proofErr w:type="gramEnd"/>
+      <w:r>
+        <w:rPr>
+          <w:rFonts w:ascii="Microsoft Sans Serif" w:hAnsi="Microsoft Sans Serif" w:cs="Microsoft Sans Serif"/>
+          <w:color w:val="767171" w:themeColor="background2" w:themeShade="80"/>
+          <w:sz w:val="20"/>
+        </w:rPr>
+        <w:t>)</w:t>
+      </w:r>
+      <w:r>
+        <w:rPr>
+          <w:rFonts w:ascii="Microsoft Sans Serif" w:hAnsi="Microsoft Sans Serif" w:cs="Microsoft Sans Serif"/>
+          <w:color w:val="767171" w:themeColor="background2" w:themeShade="80"/>
+          <w:sz w:val="20"/>
+        </w:rPr>
+        <w:t xml:space="preserve"> el cual a su vez presenta un ancho del 100% (”</w:t>
+      </w:r>
+      <w:proofErr w:type="spellStart"/>
       <w:r>
         <w:rPr>
           <w:rFonts w:ascii="Microsoft Sans Serif" w:hAnsi="Microsoft Sans Serif" w:cs="Microsoft Sans Serif"/>
@@ -5162,14 +5267,73 @@
           <w:color w:val="767171" w:themeColor="background2" w:themeShade="80"/>
           <w:sz w:val="20"/>
         </w:rPr>
-        <w:t>#454545</w:t>
-      </w:r>
-      <w:r>
-        <w:rPr>
-          <w:rFonts w:ascii="Microsoft Sans Serif" w:hAnsi="Microsoft Sans Serif" w:cs="Microsoft Sans Serif"/>
+        <w:t>Width</w:t>
+      </w:r>
+      <w:proofErr w:type="spellEnd"/>
+      <w:r>
+        <w:rPr>
+          <w:rFonts w:ascii="Microsoft Sans Serif" w:hAnsi="Microsoft Sans Serif" w:cs="Microsoft Sans Serif"/>
+          <w:b/>
+          <w:i/>
           <w:color w:val="767171" w:themeColor="background2" w:themeShade="80"/>
           <w:sz w:val="20"/>
         </w:rPr>
+        <w:t>: 100%</w:t>
+      </w:r>
+      <w:r>
+        <w:rPr>
+          <w:rFonts w:ascii="Microsoft Sans Serif" w:hAnsi="Microsoft Sans Serif" w:cs="Microsoft Sans Serif"/>
+          <w:color w:val="767171" w:themeColor="background2" w:themeShade="80"/>
+          <w:sz w:val="20"/>
+        </w:rPr>
+        <w:t>”), una altura de 18em (“</w:t>
+      </w:r>
+      <w:proofErr w:type="spellStart"/>
+      <w:r>
+        <w:rPr>
+          <w:rFonts w:ascii="Microsoft Sans Serif" w:hAnsi="Microsoft Sans Serif" w:cs="Microsoft Sans Serif"/>
+          <w:b/>
+          <w:i/>
+          <w:color w:val="767171" w:themeColor="background2" w:themeShade="80"/>
+          <w:sz w:val="20"/>
+        </w:rPr>
+        <w:t>height</w:t>
+      </w:r>
+      <w:proofErr w:type="spellEnd"/>
+      <w:r>
+        <w:rPr>
+          <w:rFonts w:ascii="Microsoft Sans Serif" w:hAnsi="Microsoft Sans Serif" w:cs="Microsoft Sans Serif"/>
+          <w:b/>
+          <w:i/>
+          <w:color w:val="767171" w:themeColor="background2" w:themeShade="80"/>
+          <w:sz w:val="20"/>
+        </w:rPr>
+        <w:t>: 18em</w:t>
+      </w:r>
+      <w:r>
+        <w:rPr>
+          <w:rFonts w:ascii="Microsoft Sans Serif" w:hAnsi="Microsoft Sans Serif" w:cs="Microsoft Sans Serif"/>
+          <w:color w:val="767171" w:themeColor="background2" w:themeShade="80"/>
+          <w:sz w:val="20"/>
+        </w:rPr>
+        <w:t>”), el color de fondo es: (“</w:t>
+      </w:r>
+      <w:r>
+        <w:rPr>
+          <w:rFonts w:ascii="Microsoft Sans Serif" w:hAnsi="Microsoft Sans Serif" w:cs="Microsoft Sans Serif"/>
+          <w:b/>
+          <w:i/>
+          <w:color w:val="767171" w:themeColor="background2" w:themeShade="80"/>
+          <w:sz w:val="20"/>
+        </w:rPr>
+        <w:t>#454545</w:t>
+      </w:r>
+      <w:r>
+        <w:rPr>
+          <w:rFonts w:ascii="Microsoft Sans Serif" w:hAnsi="Microsoft Sans Serif" w:cs="Microsoft Sans Serif"/>
+          <w:color w:val="767171" w:themeColor="background2" w:themeShade="80"/>
+          <w:sz w:val="20"/>
+        </w:rPr>
         <w:t>”</w:t>
       </w:r>
       <w:r>
@@ -5179,6 +5343,7 @@
         </w:rPr>
         <w:t>). Se le indica que el contenido esté justificado (“</w:t>
       </w:r>
+      <w:proofErr w:type="spellStart"/>
       <w:r>
         <w:rPr>
           <w:rFonts w:ascii="Microsoft Sans Serif" w:hAnsi="Microsoft Sans Serif" w:cs="Microsoft Sans Serif"/>
@@ -5186,15 +5351,9 @@
           <w:i/>
           <w:color w:val="7F7F7F" w:themeColor="text1" w:themeTint="80"/>
         </w:rPr>
-        <w:t>justify-content: space-around</w:t>
-      </w:r>
-      <w:r>
-        <w:rPr>
-          <w:rFonts w:ascii="Microsoft Sans Serif" w:hAnsi="Microsoft Sans Serif" w:cs="Microsoft Sans Serif"/>
-          <w:color w:val="7F7F7F" w:themeColor="text1" w:themeTint="80"/>
-        </w:rPr>
-        <w:t xml:space="preserve">”), el tamaño de la fuente es de 13 pixeles y el color de la misma </w:t>
-      </w:r>
+        <w:t>justify-content</w:t>
+      </w:r>
+      <w:proofErr w:type="spellEnd"/>
       <w:r>
         <w:rPr>
           <w:rFonts w:ascii="Microsoft Sans Serif" w:hAnsi="Microsoft Sans Serif" w:cs="Microsoft Sans Serif"/>
@@ -5202,8 +5361,9 @@
           <w:i/>
           <w:color w:val="7F7F7F" w:themeColor="text1" w:themeTint="80"/>
         </w:rPr>
-        <w:t>(“#fff</w:t>
-      </w:r>
+        <w:t xml:space="preserve">: </w:t>
+      </w:r>
+      <w:proofErr w:type="spellStart"/>
       <w:r>
         <w:rPr>
           <w:rFonts w:ascii="Microsoft Sans Serif" w:hAnsi="Microsoft Sans Serif" w:cs="Microsoft Sans Serif"/>
@@ -5211,8 +5371,45 @@
           <w:i/>
           <w:color w:val="7F7F7F" w:themeColor="text1" w:themeTint="80"/>
         </w:rPr>
+        <w:t>space-around</w:t>
+      </w:r>
+      <w:proofErr w:type="spellEnd"/>
+      <w:r>
+        <w:rPr>
+          <w:rFonts w:ascii="Microsoft Sans Serif" w:hAnsi="Microsoft Sans Serif" w:cs="Microsoft Sans Serif"/>
+          <w:color w:val="7F7F7F" w:themeColor="text1" w:themeTint="80"/>
+        </w:rPr>
+        <w:t xml:space="preserve">”), el tamaño de la fuente es de 13 pixeles y el color de la misma </w:t>
+      </w:r>
+      <w:r>
+        <w:rPr>
+          <w:rFonts w:ascii="Microsoft Sans Serif" w:hAnsi="Microsoft Sans Serif" w:cs="Microsoft Sans Serif"/>
+          <w:b/>
+          <w:i/>
+          <w:color w:val="7F7F7F" w:themeColor="text1" w:themeTint="80"/>
+        </w:rPr>
+        <w:t>(“#</w:t>
+      </w:r>
+      <w:proofErr w:type="spellStart"/>
+      <w:r>
+        <w:rPr>
+          <w:rFonts w:ascii="Microsoft Sans Serif" w:hAnsi="Microsoft Sans Serif" w:cs="Microsoft Sans Serif"/>
+          <w:b/>
+          <w:i/>
+          <w:color w:val="7F7F7F" w:themeColor="text1" w:themeTint="80"/>
+        </w:rPr>
+        <w:t>fff</w:t>
+      </w:r>
+      <w:r>
+        <w:rPr>
+          <w:rFonts w:ascii="Microsoft Sans Serif" w:hAnsi="Microsoft Sans Serif" w:cs="Microsoft Sans Serif"/>
+          <w:b/>
+          <w:i/>
+          <w:color w:val="7F7F7F" w:themeColor="text1" w:themeTint="80"/>
+        </w:rPr>
         <w:t>f</w:t>
       </w:r>
+      <w:proofErr w:type="spellEnd"/>
       <w:r>
         <w:rPr>
           <w:rFonts w:ascii="Microsoft Sans Serif" w:hAnsi="Microsoft Sans Serif" w:cs="Microsoft Sans Serif"/>
@@ -5362,8 +5559,20 @@
           <w:color w:val="7F7F7F" w:themeColor="text1" w:themeTint="80"/>
           <w:szCs w:val="24"/>
         </w:rPr>
-        <w:t>.jpg</w:t>
-      </w:r>
+        <w:t>.</w:t>
+      </w:r>
+      <w:proofErr w:type="spellStart"/>
+      <w:r>
+        <w:rPr>
+          <w:rFonts w:ascii="Microsoft Sans Serif" w:hAnsi="Microsoft Sans Serif" w:cs="Microsoft Sans Serif"/>
+          <w:b/>
+          <w:i/>
+          <w:color w:val="7F7F7F" w:themeColor="text1" w:themeTint="80"/>
+          <w:szCs w:val="24"/>
+        </w:rPr>
+        <w:t>jpg</w:t>
+      </w:r>
+      <w:proofErr w:type="spellEnd"/>
       <w:r>
         <w:rPr>
           <w:rFonts w:ascii="Microsoft Sans Serif" w:hAnsi="Microsoft Sans Serif" w:cs="Microsoft Sans Serif"/>
@@ -5511,6 +5720,7 @@
         </w:rPr>
         <w:t>“</w:t>
       </w:r>
+      <w:proofErr w:type="spellStart"/>
       <w:r>
         <w:rPr>
           <w:rFonts w:ascii="Microsoft Sans Serif" w:hAnsi="Microsoft Sans Serif" w:cs="Microsoft Sans Serif"/>
@@ -5519,6 +5729,7 @@
         </w:rPr>
         <w:t>footer</w:t>
       </w:r>
+      <w:proofErr w:type="spellEnd"/>
       <w:r>
         <w:rPr>
           <w:rFonts w:ascii="Microsoft Sans Serif" w:hAnsi="Microsoft Sans Serif" w:cs="Microsoft Sans Serif"/>
@@ -5549,6 +5760,7 @@
         </w:rPr>
         <w:t>.</w:t>
       </w:r>
+      <w:proofErr w:type="spellStart"/>
       <w:r>
         <w:rPr>
           <w:rFonts w:ascii="Microsoft Sans Serif" w:hAnsi="Microsoft Sans Serif" w:cs="Microsoft Sans Serif"/>
@@ -5558,6 +5770,7 @@
         </w:rPr>
         <w:t>png</w:t>
       </w:r>
+      <w:proofErr w:type="spellEnd"/>
       <w:r>
         <w:rPr>
           <w:rFonts w:ascii="Microsoft Sans Serif" w:hAnsi="Microsoft Sans Serif" w:cs="Microsoft Sans Serif"/>
@@ -5585,8 +5798,18 @@
           <w:i/>
           <w:color w:val="7F7F7F" w:themeColor="text1" w:themeTint="80"/>
         </w:rPr>
-        <w:t>.jpg</w:t>
-      </w:r>
+        <w:t>.</w:t>
+      </w:r>
+      <w:proofErr w:type="spellStart"/>
+      <w:r>
+        <w:rPr>
+          <w:rFonts w:ascii="Microsoft Sans Serif" w:hAnsi="Microsoft Sans Serif" w:cs="Microsoft Sans Serif"/>
+          <w:i/>
+          <w:color w:val="7F7F7F" w:themeColor="text1" w:themeTint="80"/>
+        </w:rPr>
+        <w:t>jpg</w:t>
+      </w:r>
+      <w:proofErr w:type="spellEnd"/>
       <w:r>
         <w:rPr>
           <w:rFonts w:ascii="Microsoft Sans Serif" w:hAnsi="Microsoft Sans Serif" w:cs="Microsoft Sans Serif"/>
@@ -5817,13 +6040,975 @@
       </w:r>
     </w:p>
     <w:p/>
+    <w:p/>
+    <w:p/>
+    <w:p/>
+    <w:p>
+      <w:pPr>
+        <w:pStyle w:val="Ttulo1"/>
+        <w:rPr>
+          <w:rFonts w:ascii="Microsoft Sans Serif" w:hAnsi="Microsoft Sans Serif" w:cs="Microsoft Sans Serif"/>
+          <w:sz w:val="48"/>
+          <w:szCs w:val="48"/>
+        </w:rPr>
+      </w:pPr>
+      <w:r>
+        <w:rPr>
+          <w:rFonts w:ascii="Microsoft Sans Serif" w:hAnsi="Microsoft Sans Serif" w:cs="Microsoft Sans Serif"/>
+          <w:sz w:val="48"/>
+          <w:szCs w:val="48"/>
+        </w:rPr>
+        <w:lastRenderedPageBreak/>
+        <w:t>DESCRIPCIÓN DE LA ESTRUCTURA</w:t>
+      </w:r>
+    </w:p>
+    <w:p>
+      <w:pPr>
+        <w:rPr>
+          <w:rFonts w:ascii="Microsoft Sans Serif" w:hAnsi="Microsoft Sans Serif" w:cs="Microsoft Sans Serif"/>
+          <w:sz w:val="48"/>
+          <w:szCs w:val="48"/>
+        </w:rPr>
+      </w:pPr>
+    </w:p>
+    <w:p>
+      <w:pPr>
+        <w:jc w:val="both"/>
+        <w:rPr>
+          <w:rFonts w:ascii="Microsoft Sans Serif" w:hAnsi="Microsoft Sans Serif" w:cs="Microsoft Sans Serif"/>
+        </w:rPr>
+      </w:pPr>
+      <w:r>
+        <w:rPr>
+          <w:rFonts w:ascii="Microsoft Sans Serif" w:hAnsi="Microsoft Sans Serif" w:cs="Microsoft Sans Serif"/>
+        </w:rPr>
+        <w:t>La web de la Academia DIW tiene una estructura en disposición vertical la cual está pensada para facilitar a todos los usuarios de la web su navegación. En la parte superior e encuentra la cabecera la cual contiene un menú horizontal, a continuación, el contenido y en la parte inferior el pie de página con un menú vertical y datos de contacto.</w:t>
+      </w:r>
+    </w:p>
+    <w:p>
+      <w:pPr>
+        <w:rPr>
+          <w:rFonts w:ascii="Microsoft Sans Serif" w:hAnsi="Microsoft Sans Serif" w:cs="Microsoft Sans Serif"/>
+        </w:rPr>
+      </w:pPr>
+      <w:bookmarkStart w:id="8" w:name="_GoBack"/>
+      <w:bookmarkEnd w:id="8"/>
+    </w:p>
+    <w:p>
+      <w:pPr>
+        <w:rPr>
+          <w:rFonts w:ascii="Microsoft Sans Serif" w:hAnsi="Microsoft Sans Serif" w:cs="Microsoft Sans Serif"/>
+          <w:b/>
+        </w:rPr>
+      </w:pPr>
+      <w:r>
+        <w:rPr>
+          <w:rFonts w:ascii="Microsoft Sans Serif" w:hAnsi="Microsoft Sans Serif" w:cs="Microsoft Sans Serif"/>
+          <w:b/>
+        </w:rPr>
+        <w:t>Espacio de contenido</w:t>
+      </w:r>
+    </w:p>
+    <w:p>
+      <w:pPr>
+        <w:jc w:val="both"/>
+        <w:rPr>
+          <w:rFonts w:ascii="Microsoft Sans Serif" w:hAnsi="Microsoft Sans Serif" w:cs="Microsoft Sans Serif"/>
+        </w:rPr>
+      </w:pPr>
+      <w:r>
+        <w:rPr>
+          <w:rFonts w:ascii="Microsoft Sans Serif" w:hAnsi="Microsoft Sans Serif" w:cs="Microsoft Sans Serif"/>
+        </w:rPr>
+        <w:t>El espacio de contenido es el que cambiará en las diferentes páginas con una estructura común para todas las páginas de cursos y estructuras diferentes en el resto de páginas.</w:t>
+      </w:r>
+    </w:p>
+    <w:p>
+      <w:pPr>
+        <w:rPr>
+          <w:rFonts w:ascii="Microsoft Sans Serif" w:hAnsi="Microsoft Sans Serif" w:cs="Microsoft Sans Serif"/>
+        </w:rPr>
+      </w:pPr>
+    </w:p>
+    <w:p>
+      <w:pPr>
+        <w:rPr>
+          <w:rFonts w:ascii="Microsoft Sans Serif" w:hAnsi="Microsoft Sans Serif" w:cs="Microsoft Sans Serif"/>
+          <w:b/>
+        </w:rPr>
+      </w:pPr>
+      <w:r>
+        <w:rPr>
+          <w:rFonts w:ascii="Microsoft Sans Serif" w:hAnsi="Microsoft Sans Serif" w:cs="Microsoft Sans Serif"/>
+          <w:b/>
+        </w:rPr>
+        <w:t>Bloque de estructura</w:t>
+      </w:r>
+      <w:r>
+        <w:rPr>
+          <w:rFonts w:ascii="Microsoft Sans Serif" w:hAnsi="Microsoft Sans Serif" w:cs="Microsoft Sans Serif"/>
+          <w:b/>
+        </w:rPr>
+        <w:t>s</w:t>
+      </w:r>
+    </w:p>
+    <w:p>
+      <w:pPr>
+        <w:jc w:val="both"/>
+        <w:rPr>
+          <w:rFonts w:ascii="Microsoft Sans Serif" w:hAnsi="Microsoft Sans Serif" w:cs="Microsoft Sans Serif"/>
+        </w:rPr>
+      </w:pPr>
+      <w:r>
+        <w:rPr>
+          <w:rFonts w:ascii="Microsoft Sans Serif" w:hAnsi="Microsoft Sans Serif" w:cs="Microsoft Sans Serif"/>
+        </w:rPr>
+        <w:t>La web de la Academia DIW se estructura básicamente en etiquetas &lt;DIV&gt;. Un &lt;DIV&gt; es una división de una parte de la página que puede poseer un comportamiento único e independiente dentro del navegador, permite editar muchos de sus atributos y moverla de forma totalmente independiente. La etiqueta &lt;DIV&gt; además de crear divisiones y aplicar atributos a un contenido concreto, puede convertir divisiones en capas, siendo su uso más destacado.</w:t>
+      </w:r>
+    </w:p>
+    <w:p>
+      <w:pPr>
+        <w:jc w:val="both"/>
+        <w:rPr>
+          <w:rFonts w:ascii="Microsoft Sans Serif" w:hAnsi="Microsoft Sans Serif" w:cs="Microsoft Sans Serif"/>
+        </w:rPr>
+      </w:pPr>
+      <w:r>
+        <w:rPr>
+          <w:rFonts w:ascii="Microsoft Sans Serif" w:hAnsi="Microsoft Sans Serif" w:cs="Microsoft Sans Serif"/>
+        </w:rPr>
+        <w:t>Los atributos que podemos aplicar a las etiquetas div son principalmente estilos CSS. Estos estilos nos permiten modificaciones de posición, anchura, color, etc.</w:t>
+      </w:r>
+    </w:p>
+    <w:p>
+      <w:pPr>
+        <w:rPr>
+          <w:rFonts w:ascii="Microsoft Sans Serif" w:hAnsi="Microsoft Sans Serif" w:cs="Microsoft Sans Serif"/>
+        </w:rPr>
+      </w:pPr>
+    </w:p>
+    <w:p>
+      <w:pPr>
+        <w:rPr>
+          <w:rFonts w:ascii="Microsoft Sans Serif" w:hAnsi="Microsoft Sans Serif" w:cs="Microsoft Sans Serif"/>
+        </w:rPr>
+      </w:pPr>
+      <w:r>
+        <w:rPr>
+          <w:rFonts w:ascii="Microsoft Sans Serif" w:hAnsi="Microsoft Sans Serif" w:cs="Microsoft Sans Serif"/>
+          <w:noProof/>
+          <w:lang w:eastAsia="es-ES"/>
+        </w:rPr>
+        <w:drawing>
+          <wp:anchor distT="0" distB="0" distL="114300" distR="114300" simplePos="0" relativeHeight="251666432" behindDoc="1" locked="0" layoutInCell="1" allowOverlap="1" wp14:anchorId="32BEED90" wp14:editId="61AC7DEF">
+            <wp:simplePos x="0" y="0"/>
+            <wp:positionH relativeFrom="margin">
+              <wp:align>left</wp:align>
+            </wp:positionH>
+            <wp:positionV relativeFrom="paragraph">
+              <wp:posOffset>166563</wp:posOffset>
+            </wp:positionV>
+            <wp:extent cx="5220000" cy="3765600"/>
+            <wp:effectExtent l="0" t="0" r="0" b="0"/>
+            <wp:wrapNone/>
+            <wp:docPr id="40" name="Imagen 40"/>
+            <wp:cNvGraphicFramePr>
+              <a:graphicFrameLocks xmlns:a="http://schemas.openxmlformats.org/drawingml/2006/main" noChangeAspect="1"/>
+            </wp:cNvGraphicFramePr>
+            <a:graphic xmlns:a="http://schemas.openxmlformats.org/drawingml/2006/main">
+              <a:graphicData uri="http://schemas.openxmlformats.org/drawingml/2006/picture">
+                <pic:pic xmlns:pic="http://schemas.openxmlformats.org/drawingml/2006/picture">
+                  <pic:nvPicPr>
+                    <pic:cNvPr id="0" name="Picture 3"/>
+                    <pic:cNvPicPr>
+                      <a:picLocks noChangeAspect="1" noChangeArrowheads="1"/>
+                    </pic:cNvPicPr>
+                  </pic:nvPicPr>
+                  <pic:blipFill rotWithShape="1">
+                    <a:blip r:embed="rId12">
+                      <a:extLst>
+                        <a:ext uri="{28A0092B-C50C-407E-A947-70E740481C1C}">
+                          <a14:useLocalDpi xmlns:a14="http://schemas.microsoft.com/office/drawing/2010/main" val="0"/>
+                        </a:ext>
+                      </a:extLst>
+                    </a:blip>
+                    <a:srcRect l="16573" t="6679" r="15048" b="26524"/>
+                    <a:stretch/>
+                  </pic:blipFill>
+                  <pic:spPr bwMode="auto">
+                    <a:xfrm>
+                      <a:off x="0" y="0"/>
+                      <a:ext cx="5220000" cy="3765600"/>
+                    </a:xfrm>
+                    <a:prstGeom prst="rect">
+                      <a:avLst/>
+                    </a:prstGeom>
+                    <a:noFill/>
+                    <a:ln>
+                      <a:noFill/>
+                    </a:ln>
+                    <a:extLst>
+                      <a:ext uri="{53640926-AAD7-44D8-BBD7-CCE9431645EC}">
+                        <a14:shadowObscured xmlns:a14="http://schemas.microsoft.com/office/drawing/2010/main"/>
+                      </a:ext>
+                    </a:extLst>
+                  </pic:spPr>
+                </pic:pic>
+              </a:graphicData>
+            </a:graphic>
+            <wp14:sizeRelH relativeFrom="page">
+              <wp14:pctWidth>0</wp14:pctWidth>
+            </wp14:sizeRelH>
+            <wp14:sizeRelV relativeFrom="page">
+              <wp14:pctHeight>0</wp14:pctHeight>
+            </wp14:sizeRelV>
+          </wp:anchor>
+        </w:drawing>
+      </w:r>
+      <w:r>
+        <w:rPr>
+          <w:rFonts w:ascii="Microsoft Sans Serif" w:hAnsi="Microsoft Sans Serif" w:cs="Microsoft Sans Serif"/>
+          <w:b/>
+        </w:rPr>
+        <w:t xml:space="preserve">Descripción de la estructura de la página principal </w:t>
+      </w:r>
+      <w:proofErr w:type="spellStart"/>
+      <w:r>
+        <w:rPr>
+          <w:rFonts w:ascii="Microsoft Sans Serif" w:hAnsi="Microsoft Sans Serif" w:cs="Microsoft Sans Serif"/>
+          <w:b/>
+        </w:rPr>
+        <w:t>Index</w:t>
+      </w:r>
+      <w:proofErr w:type="spellEnd"/>
+    </w:p>
+    <w:p>
+      <w:pPr>
+        <w:rPr>
+          <w:rFonts w:ascii="Microsoft Sans Serif" w:hAnsi="Microsoft Sans Serif" w:cs="Microsoft Sans Serif"/>
+          <w:b/>
+          <w:bCs/>
+        </w:rPr>
+      </w:pPr>
+    </w:p>
+    <w:p>
+      <w:pPr>
+        <w:rPr>
+          <w:rFonts w:ascii="Microsoft Sans Serif" w:hAnsi="Microsoft Sans Serif" w:cs="Microsoft Sans Serif"/>
+          <w:b/>
+          <w:bCs/>
+        </w:rPr>
+      </w:pPr>
+    </w:p>
+    <w:p>
+      <w:pPr>
+        <w:rPr>
+          <w:rFonts w:ascii="Microsoft Sans Serif" w:hAnsi="Microsoft Sans Serif" w:cs="Microsoft Sans Serif"/>
+          <w:b/>
+          <w:bCs/>
+        </w:rPr>
+      </w:pPr>
+    </w:p>
+    <w:p>
+      <w:pPr>
+        <w:rPr>
+          <w:rFonts w:ascii="Microsoft Sans Serif" w:hAnsi="Microsoft Sans Serif" w:cs="Microsoft Sans Serif"/>
+          <w:b/>
+          <w:bCs/>
+        </w:rPr>
+      </w:pPr>
+    </w:p>
+    <w:p>
+      <w:pPr>
+        <w:rPr>
+          <w:rFonts w:ascii="Microsoft Sans Serif" w:hAnsi="Microsoft Sans Serif" w:cs="Microsoft Sans Serif"/>
+          <w:b/>
+          <w:bCs/>
+        </w:rPr>
+      </w:pPr>
+    </w:p>
+    <w:p>
+      <w:pPr>
+        <w:rPr>
+          <w:rFonts w:ascii="Microsoft Sans Serif" w:hAnsi="Microsoft Sans Serif" w:cs="Microsoft Sans Serif"/>
+          <w:b/>
+          <w:bCs/>
+        </w:rPr>
+      </w:pPr>
+    </w:p>
+    <w:p>
+      <w:pPr>
+        <w:rPr>
+          <w:rFonts w:ascii="Microsoft Sans Serif" w:hAnsi="Microsoft Sans Serif" w:cs="Microsoft Sans Serif"/>
+          <w:b/>
+          <w:bCs/>
+        </w:rPr>
+      </w:pPr>
+    </w:p>
+    <w:p>
+      <w:pPr>
+        <w:rPr>
+          <w:rFonts w:ascii="Microsoft Sans Serif" w:hAnsi="Microsoft Sans Serif" w:cs="Microsoft Sans Serif"/>
+          <w:b/>
+          <w:bCs/>
+        </w:rPr>
+      </w:pPr>
+    </w:p>
+    <w:p>
+      <w:pPr>
+        <w:rPr>
+          <w:rFonts w:ascii="Microsoft Sans Serif" w:hAnsi="Microsoft Sans Serif" w:cs="Microsoft Sans Serif"/>
+          <w:b/>
+          <w:bCs/>
+        </w:rPr>
+      </w:pPr>
+    </w:p>
+    <w:p>
+      <w:pPr>
+        <w:rPr>
+          <w:rFonts w:ascii="Microsoft Sans Serif" w:hAnsi="Microsoft Sans Serif" w:cs="Microsoft Sans Serif"/>
+          <w:b/>
+          <w:bCs/>
+        </w:rPr>
+      </w:pPr>
+    </w:p>
+    <w:p/>
+    <w:p/>
+    <w:p/>
+    <w:p>
+      <w:pPr>
+        <w:rPr>
+          <w:rFonts w:ascii="Microsoft Sans Serif" w:hAnsi="Microsoft Sans Serif" w:cs="Microsoft Sans Serif"/>
+          <w:b/>
+          <w:bCs/>
+        </w:rPr>
+      </w:pPr>
+    </w:p>
+    <w:p>
+      <w:pPr>
+        <w:jc w:val="both"/>
+        <w:rPr>
+          <w:rFonts w:ascii="Microsoft Sans Serif" w:hAnsi="Microsoft Sans Serif" w:cs="Microsoft Sans Serif"/>
+        </w:rPr>
+      </w:pPr>
+      <w:r>
+        <w:rPr>
+          <w:rFonts w:ascii="Microsoft Sans Serif" w:hAnsi="Microsoft Sans Serif" w:cs="Microsoft Sans Serif"/>
+          <w:b/>
+          <w:bCs/>
+        </w:rPr>
+        <w:lastRenderedPageBreak/>
+        <w:t>La sección superior</w:t>
+      </w:r>
+      <w:r>
+        <w:rPr>
+          <w:rFonts w:ascii="Microsoft Sans Serif" w:hAnsi="Microsoft Sans Serif" w:cs="Microsoft Sans Serif"/>
+        </w:rPr>
+        <w:t xml:space="preserve"> (cabecera): En su parte izquierda podemos encontrar el logotipo junto al nombre de la Academia DIW. En la parte derecha encontramos el menú de navegación el cual sirve para desplazarnos por las diferentes secciones de la página. Por ultimo podemos encontrar dos botones para cambiar el idioma de la página a español o inglés en la parte superior derecha.</w:t>
+      </w:r>
+    </w:p>
+    <w:p>
+      <w:pPr>
+        <w:rPr>
+          <w:rFonts w:ascii="Microsoft Sans Serif" w:hAnsi="Microsoft Sans Serif" w:cs="Microsoft Sans Serif"/>
+        </w:rPr>
+      </w:pPr>
+    </w:p>
+    <w:p>
+      <w:pPr>
+        <w:jc w:val="both"/>
+        <w:rPr>
+          <w:rFonts w:ascii="Microsoft Sans Serif" w:hAnsi="Microsoft Sans Serif" w:cs="Microsoft Sans Serif"/>
+        </w:rPr>
+      </w:pPr>
+      <w:r>
+        <w:rPr>
+          <w:rFonts w:ascii="Microsoft Sans Serif" w:hAnsi="Microsoft Sans Serif" w:cs="Microsoft Sans Serif"/>
+          <w:b/>
+          <w:bCs/>
+        </w:rPr>
+        <w:t xml:space="preserve">La sección central: </w:t>
+      </w:r>
+      <w:r>
+        <w:rPr>
+          <w:rFonts w:ascii="Microsoft Sans Serif" w:hAnsi="Microsoft Sans Serif" w:cs="Microsoft Sans Serif"/>
+        </w:rPr>
+        <w:t>Sirve como contenedor del texto y es la parte fundamental de la página. En esta sección (</w:t>
+      </w:r>
+      <w:proofErr w:type="spellStart"/>
+      <w:r>
+        <w:rPr>
+          <w:rFonts w:ascii="Microsoft Sans Serif" w:hAnsi="Microsoft Sans Serif" w:cs="Microsoft Sans Serif"/>
+        </w:rPr>
+        <w:t>Index</w:t>
+      </w:r>
+      <w:proofErr w:type="spellEnd"/>
+      <w:r>
+        <w:rPr>
+          <w:rFonts w:ascii="Microsoft Sans Serif" w:hAnsi="Microsoft Sans Serif" w:cs="Microsoft Sans Serif"/>
+        </w:rPr>
+        <w:t>) está dividida en dos secciones, arriba una introducción y abajo una sección de novedades la cual se divide en dos anuncios superiores y dos inferiores.</w:t>
+      </w:r>
+    </w:p>
+    <w:p>
+      <w:pPr>
+        <w:rPr>
+          <w:rFonts w:ascii="Microsoft Sans Serif" w:hAnsi="Microsoft Sans Serif" w:cs="Microsoft Sans Serif"/>
+        </w:rPr>
+      </w:pPr>
+    </w:p>
+    <w:p>
+      <w:pPr>
+        <w:jc w:val="both"/>
+        <w:rPr>
+          <w:rFonts w:ascii="Microsoft Sans Serif" w:hAnsi="Microsoft Sans Serif" w:cs="Microsoft Sans Serif"/>
+        </w:rPr>
+      </w:pPr>
+      <w:r>
+        <w:rPr>
+          <w:rFonts w:ascii="Microsoft Sans Serif" w:hAnsi="Microsoft Sans Serif" w:cs="Microsoft Sans Serif"/>
+          <w:b/>
+          <w:bCs/>
+        </w:rPr>
+        <w:t xml:space="preserve">La sección inferior (pie): </w:t>
+      </w:r>
+      <w:r>
+        <w:rPr>
+          <w:rFonts w:ascii="Microsoft Sans Serif" w:hAnsi="Microsoft Sans Serif" w:cs="Microsoft Sans Serif"/>
+        </w:rPr>
+        <w:t>En la parte izquierda se encuentra un pequeño menú vertical para navegar por algunas secciones de la web. La sección central contiene información de la empresa como la dirección, teléfono, correo y horario. Por último, en la sección derecha encontramos enlaces a las redes sociales.</w:t>
+      </w:r>
+    </w:p>
+    <w:p>
+      <w:pPr>
+        <w:rPr>
+          <w:rFonts w:ascii="Microsoft Sans Serif" w:hAnsi="Microsoft Sans Serif" w:cs="Microsoft Sans Serif"/>
+        </w:rPr>
+      </w:pPr>
+    </w:p>
+    <w:p>
+      <w:pPr>
+        <w:rPr>
+          <w:rFonts w:ascii="Microsoft Sans Serif" w:hAnsi="Microsoft Sans Serif" w:cs="Microsoft Sans Serif"/>
+          <w:b/>
+        </w:rPr>
+      </w:pPr>
+      <w:r>
+        <w:rPr>
+          <w:rFonts w:ascii="Microsoft Sans Serif" w:hAnsi="Microsoft Sans Serif" w:cs="Microsoft Sans Serif"/>
+          <w:b/>
+        </w:rPr>
+        <w:t xml:space="preserve">Descripción de la estructura de las páginas de </w:t>
+      </w:r>
+      <w:r>
+        <w:rPr>
+          <w:rFonts w:ascii="Microsoft Sans Serif" w:hAnsi="Microsoft Sans Serif" w:cs="Microsoft Sans Serif"/>
+          <w:b/>
+        </w:rPr>
+        <w:t>C</w:t>
+      </w:r>
+      <w:r>
+        <w:rPr>
+          <w:rFonts w:ascii="Microsoft Sans Serif" w:hAnsi="Microsoft Sans Serif" w:cs="Microsoft Sans Serif"/>
+          <w:b/>
+        </w:rPr>
+        <w:t>ursos:</w:t>
+      </w:r>
+    </w:p>
+    <w:p>
+      <w:pPr>
+        <w:rPr>
+          <w:rFonts w:ascii="Microsoft Sans Serif" w:hAnsi="Microsoft Sans Serif" w:cs="Microsoft Sans Serif"/>
+        </w:rPr>
+      </w:pPr>
+      <w:r>
+        <w:rPr>
+          <w:rFonts w:ascii="Microsoft Sans Serif" w:hAnsi="Microsoft Sans Serif" w:cs="Microsoft Sans Serif"/>
+          <w:noProof/>
+          <w:lang w:eastAsia="es-ES"/>
+        </w:rPr>
+        <w:drawing>
+          <wp:inline distT="0" distB="0" distL="0" distR="0" wp14:anchorId="316824C0" wp14:editId="035694F3">
+            <wp:extent cx="5220000" cy="3852000"/>
+            <wp:effectExtent l="0" t="0" r="0" b="0"/>
+            <wp:docPr id="41" name="Imagen 41"/>
+            <wp:cNvGraphicFramePr>
+              <a:graphicFrameLocks xmlns:a="http://schemas.openxmlformats.org/drawingml/2006/main" noChangeAspect="1"/>
+            </wp:cNvGraphicFramePr>
+            <a:graphic xmlns:a="http://schemas.openxmlformats.org/drawingml/2006/main">
+              <a:graphicData uri="http://schemas.openxmlformats.org/drawingml/2006/picture">
+                <pic:pic xmlns:pic="http://schemas.openxmlformats.org/drawingml/2006/picture">
+                  <pic:nvPicPr>
+                    <pic:cNvPr id="0" name="Picture 5"/>
+                    <pic:cNvPicPr>
+                      <a:picLocks noChangeAspect="1" noChangeArrowheads="1"/>
+                    </pic:cNvPicPr>
+                  </pic:nvPicPr>
+                  <pic:blipFill rotWithShape="1">
+                    <a:blip r:embed="rId13">
+                      <a:extLst>
+                        <a:ext uri="{28A0092B-C50C-407E-A947-70E740481C1C}">
+                          <a14:useLocalDpi xmlns:a14="http://schemas.microsoft.com/office/drawing/2010/main" val="0"/>
+                        </a:ext>
+                      </a:extLst>
+                    </a:blip>
+                    <a:srcRect l="16943" t="6482" r="15598" b="27100"/>
+                    <a:stretch/>
+                  </pic:blipFill>
+                  <pic:spPr bwMode="auto">
+                    <a:xfrm>
+                      <a:off x="0" y="0"/>
+                      <a:ext cx="5220000" cy="3852000"/>
+                    </a:xfrm>
+                    <a:prstGeom prst="rect">
+                      <a:avLst/>
+                    </a:prstGeom>
+                    <a:noFill/>
+                    <a:ln>
+                      <a:noFill/>
+                    </a:ln>
+                    <a:extLst>
+                      <a:ext uri="{53640926-AAD7-44D8-BBD7-CCE9431645EC}">
+                        <a14:shadowObscured xmlns:a14="http://schemas.microsoft.com/office/drawing/2010/main"/>
+                      </a:ext>
+                    </a:extLst>
+                  </pic:spPr>
+                </pic:pic>
+              </a:graphicData>
+            </a:graphic>
+          </wp:inline>
+        </w:drawing>
+      </w:r>
+    </w:p>
+    <w:p>
+      <w:pPr>
+        <w:jc w:val="both"/>
+        <w:rPr>
+          <w:rFonts w:ascii="Microsoft Sans Serif" w:hAnsi="Microsoft Sans Serif" w:cs="Microsoft Sans Serif"/>
+        </w:rPr>
+      </w:pPr>
+      <w:r>
+        <w:rPr>
+          <w:rFonts w:ascii="Microsoft Sans Serif" w:hAnsi="Microsoft Sans Serif" w:cs="Microsoft Sans Serif"/>
+          <w:b/>
+          <w:bCs/>
+        </w:rPr>
+        <w:t>La sección central</w:t>
+      </w:r>
+      <w:r>
+        <w:rPr>
+          <w:rFonts w:ascii="Microsoft Sans Serif" w:hAnsi="Microsoft Sans Serif" w:cs="Microsoft Sans Serif"/>
+        </w:rPr>
+        <w:t>: Tiene la misma estructura en todas las páginas de los diferentes cursos. Cuenta con una introducción del curso en la parte superior seguida de la imagen del aula, debajo de esta se encuentra la sección de las asignaturas en la parte izquierda y una imagen del tutor en la parte derecha.</w:t>
+      </w:r>
+    </w:p>
+    <w:p>
+      <w:pPr>
+        <w:rPr>
+          <w:rFonts w:ascii="Microsoft Sans Serif" w:hAnsi="Microsoft Sans Serif" w:cs="Microsoft Sans Serif"/>
+        </w:rPr>
+      </w:pPr>
+    </w:p>
+    <w:p>
+      <w:pPr>
+        <w:rPr>
+          <w:rFonts w:ascii="Microsoft Sans Serif" w:hAnsi="Microsoft Sans Serif" w:cs="Microsoft Sans Serif"/>
+        </w:rPr>
+      </w:pPr>
+    </w:p>
+    <w:p>
+      <w:pPr>
+        <w:rPr>
+          <w:rFonts w:ascii="Microsoft Sans Serif" w:hAnsi="Microsoft Sans Serif" w:cs="Microsoft Sans Serif"/>
+        </w:rPr>
+      </w:pPr>
+    </w:p>
+    <w:p>
+      <w:pPr>
+        <w:rPr>
+          <w:rFonts w:ascii="Microsoft Sans Serif" w:hAnsi="Microsoft Sans Serif" w:cs="Microsoft Sans Serif"/>
+        </w:rPr>
+      </w:pPr>
+    </w:p>
+    <w:p>
+      <w:pPr>
+        <w:rPr>
+          <w:rFonts w:ascii="Microsoft Sans Serif" w:hAnsi="Microsoft Sans Serif" w:cs="Microsoft Sans Serif"/>
+        </w:rPr>
+      </w:pPr>
+    </w:p>
+    <w:p>
+      <w:pPr>
+        <w:rPr>
+          <w:rFonts w:ascii="Microsoft Sans Serif" w:hAnsi="Microsoft Sans Serif" w:cs="Microsoft Sans Serif"/>
+          <w:b/>
+        </w:rPr>
+      </w:pPr>
+      <w:r>
+        <w:rPr>
+          <w:rFonts w:ascii="Microsoft Sans Serif" w:hAnsi="Microsoft Sans Serif" w:cs="Microsoft Sans Serif"/>
+          <w:b/>
+        </w:rPr>
+        <w:lastRenderedPageBreak/>
+        <w:t>Descripción de la estructura de la página de Historia:</w:t>
+      </w:r>
+    </w:p>
+    <w:p>
+      <w:pPr>
+        <w:rPr>
+          <w:rFonts w:ascii="Microsoft Sans Serif" w:hAnsi="Microsoft Sans Serif" w:cs="Microsoft Sans Serif"/>
+        </w:rPr>
+      </w:pPr>
+      <w:r>
+        <w:rPr>
+          <w:rFonts w:ascii="Microsoft Sans Serif" w:hAnsi="Microsoft Sans Serif" w:cs="Microsoft Sans Serif"/>
+          <w:noProof/>
+          <w:lang w:eastAsia="es-ES"/>
+        </w:rPr>
+        <w:drawing>
+          <wp:inline distT="0" distB="0" distL="0" distR="0" wp14:anchorId="2B9CCE6C" wp14:editId="39A7DC27">
+            <wp:extent cx="5220000" cy="3841200"/>
+            <wp:effectExtent l="0" t="0" r="0" b="0"/>
+            <wp:docPr id="42" name="Imagen 42"/>
+            <wp:cNvGraphicFramePr>
+              <a:graphicFrameLocks xmlns:a="http://schemas.openxmlformats.org/drawingml/2006/main" noChangeAspect="1"/>
+            </wp:cNvGraphicFramePr>
+            <a:graphic xmlns:a="http://schemas.openxmlformats.org/drawingml/2006/main">
+              <a:graphicData uri="http://schemas.openxmlformats.org/drawingml/2006/picture">
+                <pic:pic xmlns:pic="http://schemas.openxmlformats.org/drawingml/2006/picture">
+                  <pic:nvPicPr>
+                    <pic:cNvPr id="0" name="Picture 6"/>
+                    <pic:cNvPicPr>
+                      <a:picLocks noChangeAspect="1" noChangeArrowheads="1"/>
+                    </pic:cNvPicPr>
+                  </pic:nvPicPr>
+                  <pic:blipFill rotWithShape="1">
+                    <a:blip r:embed="rId14">
+                      <a:extLst>
+                        <a:ext uri="{28A0092B-C50C-407E-A947-70E740481C1C}">
+                          <a14:useLocalDpi xmlns:a14="http://schemas.microsoft.com/office/drawing/2010/main" val="0"/>
+                        </a:ext>
+                      </a:extLst>
+                    </a:blip>
+                    <a:srcRect l="16940" t="6679" r="15605" b="27103"/>
+                    <a:stretch/>
+                  </pic:blipFill>
+                  <pic:spPr bwMode="auto">
+                    <a:xfrm>
+                      <a:off x="0" y="0"/>
+                      <a:ext cx="5220000" cy="3841200"/>
+                    </a:xfrm>
+                    <a:prstGeom prst="rect">
+                      <a:avLst/>
+                    </a:prstGeom>
+                    <a:noFill/>
+                    <a:ln>
+                      <a:noFill/>
+                    </a:ln>
+                    <a:extLst>
+                      <a:ext uri="{53640926-AAD7-44D8-BBD7-CCE9431645EC}">
+                        <a14:shadowObscured xmlns:a14="http://schemas.microsoft.com/office/drawing/2010/main"/>
+                      </a:ext>
+                    </a:extLst>
+                  </pic:spPr>
+                </pic:pic>
+              </a:graphicData>
+            </a:graphic>
+          </wp:inline>
+        </w:drawing>
+      </w:r>
+    </w:p>
+    <w:p>
+      <w:pPr>
+        <w:jc w:val="both"/>
+        <w:rPr>
+          <w:rFonts w:ascii="Microsoft Sans Serif" w:hAnsi="Microsoft Sans Serif" w:cs="Microsoft Sans Serif"/>
+        </w:rPr>
+      </w:pPr>
+      <w:r>
+        <w:rPr>
+          <w:rFonts w:ascii="Microsoft Sans Serif" w:hAnsi="Microsoft Sans Serif" w:cs="Microsoft Sans Serif"/>
+          <w:b/>
+          <w:bCs/>
+        </w:rPr>
+        <w:t>La sección central:</w:t>
+      </w:r>
+      <w:r>
+        <w:rPr>
+          <w:rFonts w:ascii="Microsoft Sans Serif" w:hAnsi="Microsoft Sans Serif" w:cs="Microsoft Sans Serif"/>
+        </w:rPr>
+        <w:t xml:space="preserve"> contiene solo un bloque de texto con la descripción de la Academia DIW</w:t>
+      </w:r>
+    </w:p>
+    <w:p>
+      <w:pPr>
+        <w:rPr>
+          <w:rFonts w:ascii="Microsoft Sans Serif" w:hAnsi="Microsoft Sans Serif" w:cs="Microsoft Sans Serif"/>
+        </w:rPr>
+      </w:pPr>
+    </w:p>
+    <w:p>
+      <w:pPr>
+        <w:rPr>
+          <w:rFonts w:ascii="Microsoft Sans Serif" w:hAnsi="Microsoft Sans Serif" w:cs="Microsoft Sans Serif"/>
+          <w:b/>
+        </w:rPr>
+      </w:pPr>
+      <w:r>
+        <w:rPr>
+          <w:rFonts w:ascii="Microsoft Sans Serif" w:hAnsi="Microsoft Sans Serif" w:cs="Microsoft Sans Serif"/>
+          <w:b/>
+        </w:rPr>
+        <w:t>Descripción de la estructura de la página de Profesores:</w:t>
+      </w:r>
+    </w:p>
+    <w:p>
+      <w:pPr>
+        <w:rPr>
+          <w:rFonts w:ascii="Microsoft Sans Serif" w:hAnsi="Microsoft Sans Serif" w:cs="Microsoft Sans Serif"/>
+        </w:rPr>
+      </w:pPr>
+      <w:r>
+        <w:rPr>
+          <w:rFonts w:ascii="Microsoft Sans Serif" w:hAnsi="Microsoft Sans Serif" w:cs="Microsoft Sans Serif"/>
+          <w:noProof/>
+          <w:lang w:eastAsia="es-ES"/>
+        </w:rPr>
+        <w:drawing>
+          <wp:inline distT="0" distB="0" distL="0" distR="0" wp14:anchorId="77B5929D" wp14:editId="0BC6980F">
+            <wp:extent cx="4968000" cy="3672000"/>
+            <wp:effectExtent l="0" t="0" r="0" b="0"/>
+            <wp:docPr id="43" name="Imagen 43"/>
+            <wp:cNvGraphicFramePr>
+              <a:graphicFrameLocks xmlns:a="http://schemas.openxmlformats.org/drawingml/2006/main" noChangeAspect="1"/>
+            </wp:cNvGraphicFramePr>
+            <a:graphic xmlns:a="http://schemas.openxmlformats.org/drawingml/2006/main">
+              <a:graphicData uri="http://schemas.openxmlformats.org/drawingml/2006/picture">
+                <pic:pic xmlns:pic="http://schemas.openxmlformats.org/drawingml/2006/picture">
+                  <pic:nvPicPr>
+                    <pic:cNvPr id="0" name="Picture 7"/>
+                    <pic:cNvPicPr>
+                      <a:picLocks noChangeAspect="1" noChangeArrowheads="1"/>
+                    </pic:cNvPicPr>
+                  </pic:nvPicPr>
+                  <pic:blipFill rotWithShape="1">
+                    <a:blip r:embed="rId15">
+                      <a:extLst>
+                        <a:ext uri="{28A0092B-C50C-407E-A947-70E740481C1C}">
+                          <a14:useLocalDpi xmlns:a14="http://schemas.microsoft.com/office/drawing/2010/main" val="0"/>
+                        </a:ext>
+                      </a:extLst>
+                    </a:blip>
+                    <a:srcRect l="16501" t="6286" r="15162" b="26323"/>
+                    <a:stretch/>
+                  </pic:blipFill>
+                  <pic:spPr bwMode="auto">
+                    <a:xfrm>
+                      <a:off x="0" y="0"/>
+                      <a:ext cx="4968000" cy="3672000"/>
+                    </a:xfrm>
+                    <a:prstGeom prst="rect">
+                      <a:avLst/>
+                    </a:prstGeom>
+                    <a:noFill/>
+                    <a:ln>
+                      <a:noFill/>
+                    </a:ln>
+                    <a:extLst>
+                      <a:ext uri="{53640926-AAD7-44D8-BBD7-CCE9431645EC}">
+                        <a14:shadowObscured xmlns:a14="http://schemas.microsoft.com/office/drawing/2010/main"/>
+                      </a:ext>
+                    </a:extLst>
+                  </pic:spPr>
+                </pic:pic>
+              </a:graphicData>
+            </a:graphic>
+          </wp:inline>
+        </w:drawing>
+      </w:r>
+    </w:p>
+    <w:p>
+      <w:pPr>
+        <w:jc w:val="both"/>
+        <w:rPr>
+          <w:rFonts w:ascii="Microsoft Sans Serif" w:hAnsi="Microsoft Sans Serif" w:cs="Microsoft Sans Serif"/>
+        </w:rPr>
+      </w:pPr>
+      <w:r>
+        <w:rPr>
+          <w:rFonts w:ascii="Microsoft Sans Serif" w:hAnsi="Microsoft Sans Serif" w:cs="Microsoft Sans Serif"/>
+          <w:b/>
+          <w:bCs/>
+        </w:rPr>
+        <w:lastRenderedPageBreak/>
+        <w:t>La sección central:</w:t>
+      </w:r>
+      <w:r>
+        <w:rPr>
+          <w:rFonts w:ascii="Microsoft Sans Serif" w:hAnsi="Microsoft Sans Serif" w:cs="Microsoft Sans Serif"/>
+        </w:rPr>
+        <w:t xml:space="preserve"> En la parte superior encontramos una pequeña descripción seguida en la parte inferior de una galería con todos los profesores del centro la cual cuenta con dos filas de cuatro profesores y una de dos.</w:t>
+      </w:r>
+    </w:p>
+    <w:p>
+      <w:pPr>
+        <w:rPr>
+          <w:rFonts w:ascii="Microsoft Sans Serif" w:hAnsi="Microsoft Sans Serif" w:cs="Microsoft Sans Serif"/>
+        </w:rPr>
+      </w:pPr>
+    </w:p>
+    <w:p>
+      <w:pPr>
+        <w:rPr>
+          <w:rFonts w:ascii="Microsoft Sans Serif" w:hAnsi="Microsoft Sans Serif" w:cs="Microsoft Sans Serif"/>
+          <w:b/>
+        </w:rPr>
+      </w:pPr>
+      <w:r>
+        <w:rPr>
+          <w:rFonts w:ascii="Microsoft Sans Serif" w:hAnsi="Microsoft Sans Serif" w:cs="Microsoft Sans Serif"/>
+          <w:b/>
+        </w:rPr>
+        <w:t xml:space="preserve">Descripción de la estructura de la página de </w:t>
+      </w:r>
+      <w:r>
+        <w:rPr>
+          <w:rFonts w:ascii="Microsoft Sans Serif" w:hAnsi="Microsoft Sans Serif" w:cs="Microsoft Sans Serif"/>
+          <w:b/>
+        </w:rPr>
+        <w:t>Contacto</w:t>
+      </w:r>
+      <w:r>
+        <w:rPr>
+          <w:rFonts w:ascii="Microsoft Sans Serif" w:hAnsi="Microsoft Sans Serif" w:cs="Microsoft Sans Serif"/>
+          <w:b/>
+        </w:rPr>
+        <w:t>:</w:t>
+      </w:r>
+    </w:p>
+    <w:p>
+      <w:pPr>
+        <w:rPr>
+          <w:rFonts w:ascii="Microsoft Sans Serif" w:hAnsi="Microsoft Sans Serif" w:cs="Microsoft Sans Serif"/>
+        </w:rPr>
+      </w:pPr>
+      <w:r>
+        <w:rPr>
+          <w:rFonts w:ascii="Microsoft Sans Serif" w:hAnsi="Microsoft Sans Serif" w:cs="Microsoft Sans Serif"/>
+          <w:noProof/>
+          <w:lang w:eastAsia="es-ES"/>
+        </w:rPr>
+        <w:drawing>
+          <wp:inline distT="0" distB="0" distL="0" distR="0" wp14:anchorId="5CC43736" wp14:editId="6E87028F">
+            <wp:extent cx="4968000" cy="3654000"/>
+            <wp:effectExtent l="0" t="0" r="0" b="0"/>
+            <wp:docPr id="44" name="Imagen 44"/>
+            <wp:cNvGraphicFramePr>
+              <a:graphicFrameLocks xmlns:a="http://schemas.openxmlformats.org/drawingml/2006/main" noChangeAspect="1"/>
+            </wp:cNvGraphicFramePr>
+            <a:graphic xmlns:a="http://schemas.openxmlformats.org/drawingml/2006/main">
+              <a:graphicData uri="http://schemas.openxmlformats.org/drawingml/2006/picture">
+                <pic:pic xmlns:pic="http://schemas.openxmlformats.org/drawingml/2006/picture">
+                  <pic:nvPicPr>
+                    <pic:cNvPr id="0" name="Picture 8"/>
+                    <pic:cNvPicPr>
+                      <a:picLocks noChangeAspect="1" noChangeArrowheads="1"/>
+                    </pic:cNvPicPr>
+                  </pic:nvPicPr>
+                  <pic:blipFill rotWithShape="1">
+                    <a:blip r:embed="rId16">
+                      <a:extLst>
+                        <a:ext uri="{28A0092B-C50C-407E-A947-70E740481C1C}">
+                          <a14:useLocalDpi xmlns:a14="http://schemas.microsoft.com/office/drawing/2010/main" val="0"/>
+                        </a:ext>
+                      </a:extLst>
+                    </a:blip>
+                    <a:srcRect l="16351" t="6483" r="15155" b="26311"/>
+                    <a:stretch/>
+                  </pic:blipFill>
+                  <pic:spPr bwMode="auto">
+                    <a:xfrm>
+                      <a:off x="0" y="0"/>
+                      <a:ext cx="4968000" cy="3654000"/>
+                    </a:xfrm>
+                    <a:prstGeom prst="rect">
+                      <a:avLst/>
+                    </a:prstGeom>
+                    <a:noFill/>
+                    <a:ln>
+                      <a:noFill/>
+                    </a:ln>
+                    <a:extLst>
+                      <a:ext uri="{53640926-AAD7-44D8-BBD7-CCE9431645EC}">
+                        <a14:shadowObscured xmlns:a14="http://schemas.microsoft.com/office/drawing/2010/main"/>
+                      </a:ext>
+                    </a:extLst>
+                  </pic:spPr>
+                </pic:pic>
+              </a:graphicData>
+            </a:graphic>
+          </wp:inline>
+        </w:drawing>
+      </w:r>
+    </w:p>
+    <w:p>
+      <w:pPr>
+        <w:jc w:val="both"/>
+        <w:rPr>
+          <w:rFonts w:ascii="Microsoft Sans Serif" w:hAnsi="Microsoft Sans Serif" w:cs="Microsoft Sans Serif"/>
+        </w:rPr>
+      </w:pPr>
+      <w:r>
+        <w:rPr>
+          <w:rFonts w:ascii="Microsoft Sans Serif" w:hAnsi="Microsoft Sans Serif" w:cs="Microsoft Sans Serif"/>
+          <w:b/>
+          <w:bCs/>
+        </w:rPr>
+        <w:t>La sección central:</w:t>
+      </w:r>
+      <w:r>
+        <w:rPr>
+          <w:rFonts w:ascii="Microsoft Sans Serif" w:hAnsi="Microsoft Sans Serif" w:cs="Microsoft Sans Serif"/>
+        </w:rPr>
+        <w:t xml:space="preserve"> Esta sección está dividida en dos partes, la primera una pequeña introducción y la segunda, debajo de la primera, un formulario el cual cuenta con cuatro etiquetas &lt;</w:t>
+      </w:r>
+      <w:proofErr w:type="spellStart"/>
+      <w:r>
+        <w:rPr>
+          <w:rFonts w:ascii="Microsoft Sans Serif" w:hAnsi="Microsoft Sans Serif" w:cs="Microsoft Sans Serif"/>
+        </w:rPr>
+        <w:t>fieldset</w:t>
+      </w:r>
+      <w:proofErr w:type="spellEnd"/>
+      <w:r>
+        <w:rPr>
+          <w:rFonts w:ascii="Microsoft Sans Serif" w:hAnsi="Microsoft Sans Serif" w:cs="Microsoft Sans Serif"/>
+        </w:rPr>
+        <w:t>&gt;, la etiqueta superior izquierda cuenta con varios campos para introducir datos personales al igual que la inferior izquierda que cuenta con un &lt;</w:t>
+      </w:r>
+      <w:proofErr w:type="spellStart"/>
+      <w:r>
+        <w:rPr>
+          <w:rFonts w:ascii="Microsoft Sans Serif" w:hAnsi="Microsoft Sans Serif" w:cs="Microsoft Sans Serif"/>
+        </w:rPr>
+        <w:t>textarea</w:t>
+      </w:r>
+      <w:proofErr w:type="spellEnd"/>
+      <w:r>
+        <w:rPr>
+          <w:rFonts w:ascii="Microsoft Sans Serif" w:hAnsi="Microsoft Sans Serif" w:cs="Microsoft Sans Serif"/>
+        </w:rPr>
+        <w:t>&gt; para introducir dudas o sugerencias. Las dos secciones de la derecha contienen información sobre la Academia DIW; la superior derecha contiene el teléfono, el correo electrónico y un mapa con la dirección del lugar mientras que la inferior derecha contiene información sobre el horario.</w:t>
+      </w:r>
+    </w:p>
+    <w:p/>
     <w:sectPr>
-      <w:headerReference w:type="even" r:id="rId12"/>
-      <w:headerReference w:type="default" r:id="rId13"/>
-      <w:footerReference w:type="even" r:id="rId14"/>
-      <w:footerReference w:type="default" r:id="rId15"/>
-      <w:headerReference w:type="first" r:id="rId16"/>
-      <w:footerReference w:type="first" r:id="rId17"/>
+      <w:headerReference w:type="even" r:id="rId17"/>
+      <w:headerReference w:type="default" r:id="rId18"/>
+      <w:footerReference w:type="even" r:id="rId19"/>
+      <w:footerReference w:type="default" r:id="rId20"/>
+      <w:headerReference w:type="first" r:id="rId21"/>
+      <w:footerReference w:type="first" r:id="rId22"/>
       <w:pgSz w:w="11906" w:h="16838"/>
       <w:pgMar w:top="1134" w:right="851" w:bottom="1134" w:left="1134" w:header="709" w:footer="709" w:gutter="0"/>
       <w:pgNumType w:start="0"/>
@@ -6060,7 +7245,7 @@
                                     <w:sz w:val="16"/>
                                     <w:szCs w:val="16"/>
                                   </w:rPr>
-                                  <w:t>1</w:t>
+                                  <w:t>4</w:t>
                                 </w:r>
                                 <w:r>
                                   <w:rPr>
@@ -6325,7 +7510,7 @@
                               <w:sz w:val="16"/>
                               <w:szCs w:val="16"/>
                             </w:rPr>
-                            <w:t>1</w:t>
+                            <w:t>4</w:t>
                           </w:r>
                           <w:r>
                             <w:rPr>
@@ -6358,8 +7543,6 @@
         <w:r>
           <w:t xml:space="preserve"> </w:t>
         </w:r>
-        <w:bookmarkStart w:id="8" w:name="_GoBack"/>
-        <w:bookmarkEnd w:id="8"/>
         <w:r>
           <w:t>ACADEMIA DIW</w:t>
         </w:r>
@@ -6861,7 +8044,6 @@
   <w:style w:type="character" w:default="1" w:styleId="Fuentedeprrafopredeter">
     <w:name w:val="Default Paragraph Font"/>
     <w:uiPriority w:val="1"/>
-    <w:semiHidden/>
     <w:unhideWhenUsed/>
   </w:style>
   <w:style w:type="table" w:default="1" w:styleId="Tablanormal">
@@ -7274,7 +8456,7 @@
 </file>
 
 <file path=customXml/itemProps1.xml><?xml version="1.0" encoding="utf-8"?>
-<ds:datastoreItem xmlns:ds="http://schemas.openxmlformats.org/officeDocument/2006/customXml" ds:itemID="{F84EAF4A-9A17-426B-9C15-657F8CF05655}">
+<ds:datastoreItem xmlns:ds="http://schemas.openxmlformats.org/officeDocument/2006/customXml" ds:itemID="{36BE2C3D-A049-4B24-AC2C-0BFEC2FA6E97}">
   <ds:schemaRefs>
     <ds:schemaRef ds:uri="http://schemas.openxmlformats.org/officeDocument/2006/bibliography"/>
   </ds:schemaRefs>

</xml_diff>

<commit_message>
Trabajo finalizado. Signed-off-by: Manuel Avellaneda <avellaneda9513@iesmarenostrum.com>
</commit_message>
<xml_diff>
--- a/Guia de estilos final.docx
+++ b/Guia de estilos final.docx
@@ -4149,6 +4149,19 @@
             <w:pStyle w:val="TtuloTDC"/>
             <w:jc w:val="center"/>
             <w:rPr>
+              <w:rFonts w:asciiTheme="minorHAnsi" w:eastAsiaTheme="minorHAnsi" w:hAnsiTheme="minorHAnsi" w:cstheme="minorBidi"/>
+              <w:color w:val="auto"/>
+              <w:sz w:val="22"/>
+              <w:szCs w:val="22"/>
+              <w:lang w:eastAsia="en-US"/>
+            </w:rPr>
+          </w:pPr>
+        </w:p>
+        <w:p>
+          <w:pPr>
+            <w:pStyle w:val="TtuloTDC"/>
+            <w:jc w:val="center"/>
+            <w:rPr>
               <w:rFonts w:ascii="Microsoft Sans Serif" w:hAnsi="Microsoft Sans Serif" w:cs="Microsoft Sans Serif"/>
               <w:sz w:val="56"/>
               <w:szCs w:val="56"/>
@@ -4174,15 +4187,25 @@
         </w:p>
         <w:p>
           <w:pPr>
+            <w:rPr>
+              <w:b/>
+              <w:lang w:eastAsia="es-ES"/>
+            </w:rPr>
+          </w:pPr>
+        </w:p>
+        <w:p>
+          <w:pPr>
             <w:pStyle w:val="TDC1"/>
             <w:tabs>
               <w:tab w:val="right" w:leader="dot" w:pos="9911"/>
             </w:tabs>
+            <w:spacing w:before="120" w:after="240"/>
             <w:rPr>
-              <w:rFonts w:ascii="Microsoft Sans Serif" w:hAnsi="Microsoft Sans Serif" w:cs="Microsoft Sans Serif"/>
+              <w:rFonts w:eastAsiaTheme="minorEastAsia"/>
               <w:noProof/>
-              <w:sz w:val="32"/>
-              <w:szCs w:val="32"/>
+              <w:sz w:val="36"/>
+              <w:szCs w:val="36"/>
+              <w:lang w:eastAsia="es-ES"/>
             </w:rPr>
           </w:pPr>
           <w:r>
@@ -4209,83 +4232,226 @@
             </w:rPr>
             <w:fldChar w:fldCharType="separate"/>
           </w:r>
-          <w:hyperlink w:anchor="_Toc22650729" w:history="1">
+          <w:bookmarkStart w:id="0" w:name="_GoBack"/>
+          <w:r>
+            <w:rPr>
+              <w:rStyle w:val="Hipervnculo"/>
+              <w:noProof/>
+              <w:sz w:val="36"/>
+              <w:szCs w:val="36"/>
+            </w:rPr>
+            <w:fldChar w:fldCharType="begin"/>
+          </w:r>
+          <w:r>
+            <w:rPr>
+              <w:rStyle w:val="Hipervnculo"/>
+              <w:noProof/>
+              <w:sz w:val="36"/>
+              <w:szCs w:val="36"/>
+            </w:rPr>
+            <w:instrText xml:space="preserve"> </w:instrText>
+          </w:r>
+          <w:r>
+            <w:rPr>
+              <w:noProof/>
+              <w:sz w:val="36"/>
+              <w:szCs w:val="36"/>
+            </w:rPr>
+            <w:instrText>HYPERLINK \l "_Toc22655626"</w:instrText>
+          </w:r>
+          <w:r>
+            <w:rPr>
+              <w:rStyle w:val="Hipervnculo"/>
+              <w:noProof/>
+              <w:sz w:val="36"/>
+              <w:szCs w:val="36"/>
+            </w:rPr>
+            <w:instrText xml:space="preserve"> </w:instrText>
+          </w:r>
+          <w:r>
+            <w:rPr>
+              <w:rStyle w:val="Hipervnculo"/>
+              <w:noProof/>
+              <w:sz w:val="36"/>
+              <w:szCs w:val="36"/>
+            </w:rPr>
+          </w:r>
+          <w:r>
+            <w:rPr>
+              <w:rStyle w:val="Hipervnculo"/>
+              <w:noProof/>
+              <w:sz w:val="36"/>
+              <w:szCs w:val="36"/>
+            </w:rPr>
+            <w:fldChar w:fldCharType="separate"/>
+          </w:r>
+          <w:r>
+            <w:rPr>
+              <w:rStyle w:val="Hipervnculo"/>
+              <w:rFonts w:ascii="Microsoft Sans Serif" w:hAnsi="Microsoft Sans Serif" w:cs="Microsoft Sans Serif"/>
+              <w:noProof/>
+              <w:sz w:val="36"/>
+              <w:szCs w:val="36"/>
+            </w:rPr>
+            <w:t>COLORES EMPLEADOS, USOS Y SIGNIFICADOS</w:t>
+          </w:r>
+          <w:r>
+            <w:rPr>
+              <w:noProof/>
+              <w:webHidden/>
+              <w:sz w:val="36"/>
+              <w:szCs w:val="36"/>
+            </w:rPr>
+            <w:tab/>
+          </w:r>
+          <w:r>
+            <w:rPr>
+              <w:noProof/>
+              <w:webHidden/>
+              <w:sz w:val="36"/>
+              <w:szCs w:val="36"/>
+            </w:rPr>
+            <w:fldChar w:fldCharType="begin"/>
+          </w:r>
+          <w:r>
+            <w:rPr>
+              <w:noProof/>
+              <w:webHidden/>
+              <w:sz w:val="36"/>
+              <w:szCs w:val="36"/>
+            </w:rPr>
+            <w:instrText xml:space="preserve"> PAGEREF _Toc22655626 \h </w:instrText>
+          </w:r>
+          <w:r>
+            <w:rPr>
+              <w:noProof/>
+              <w:webHidden/>
+              <w:sz w:val="36"/>
+              <w:szCs w:val="36"/>
+            </w:rPr>
+          </w:r>
+          <w:r>
+            <w:rPr>
+              <w:noProof/>
+              <w:webHidden/>
+              <w:sz w:val="36"/>
+              <w:szCs w:val="36"/>
+            </w:rPr>
+            <w:fldChar w:fldCharType="separate"/>
+          </w:r>
+          <w:r>
+            <w:rPr>
+              <w:noProof/>
+              <w:webHidden/>
+              <w:sz w:val="36"/>
+              <w:szCs w:val="36"/>
+            </w:rPr>
+            <w:t>2</w:t>
+          </w:r>
+          <w:r>
+            <w:rPr>
+              <w:noProof/>
+              <w:webHidden/>
+              <w:sz w:val="36"/>
+              <w:szCs w:val="36"/>
+            </w:rPr>
+            <w:fldChar w:fldCharType="end"/>
+          </w:r>
+          <w:r>
+            <w:rPr>
+              <w:rStyle w:val="Hipervnculo"/>
+              <w:noProof/>
+              <w:sz w:val="36"/>
+              <w:szCs w:val="36"/>
+            </w:rPr>
+            <w:fldChar w:fldCharType="end"/>
+          </w:r>
+        </w:p>
+        <w:p>
+          <w:pPr>
+            <w:pStyle w:val="TDC1"/>
+            <w:tabs>
+              <w:tab w:val="right" w:leader="dot" w:pos="9911"/>
+            </w:tabs>
+            <w:spacing w:before="120" w:after="240"/>
+            <w:rPr>
+              <w:rFonts w:eastAsiaTheme="minorEastAsia"/>
+              <w:noProof/>
+              <w:sz w:val="36"/>
+              <w:szCs w:val="36"/>
+              <w:lang w:eastAsia="es-ES"/>
+            </w:rPr>
+          </w:pPr>
+          <w:hyperlink w:anchor="_Toc22655627" w:history="1">
             <w:r>
               <w:rPr>
                 <w:rStyle w:val="Hipervnculo"/>
                 <w:rFonts w:ascii="Microsoft Sans Serif" w:hAnsi="Microsoft Sans Serif" w:cs="Microsoft Sans Serif"/>
                 <w:noProof/>
-                <w:sz w:val="32"/>
-                <w:szCs w:val="32"/>
+                <w:sz w:val="36"/>
+                <w:szCs w:val="36"/>
               </w:rPr>
               <w:t>CABECERA</w:t>
             </w:r>
             <w:r>
               <w:rPr>
-                <w:rFonts w:ascii="Microsoft Sans Serif" w:hAnsi="Microsoft Sans Serif" w:cs="Microsoft Sans Serif"/>
                 <w:noProof/>
                 <w:webHidden/>
-                <w:sz w:val="32"/>
-                <w:szCs w:val="32"/>
+                <w:sz w:val="36"/>
+                <w:szCs w:val="36"/>
               </w:rPr>
               <w:tab/>
             </w:r>
             <w:r>
               <w:rPr>
-                <w:rFonts w:ascii="Microsoft Sans Serif" w:hAnsi="Microsoft Sans Serif" w:cs="Microsoft Sans Serif"/>
                 <w:noProof/>
                 <w:webHidden/>
-                <w:sz w:val="32"/>
-                <w:szCs w:val="32"/>
+                <w:sz w:val="36"/>
+                <w:szCs w:val="36"/>
               </w:rPr>
               <w:fldChar w:fldCharType="begin"/>
             </w:r>
             <w:r>
               <w:rPr>
-                <w:rFonts w:ascii="Microsoft Sans Serif" w:hAnsi="Microsoft Sans Serif" w:cs="Microsoft Sans Serif"/>
                 <w:noProof/>
                 <w:webHidden/>
-                <w:sz w:val="32"/>
-                <w:szCs w:val="32"/>
+                <w:sz w:val="36"/>
+                <w:szCs w:val="36"/>
               </w:rPr>
-              <w:instrText xml:space="preserve"> PAGEREF _Toc22650729 \h </w:instrText>
+              <w:instrText xml:space="preserve"> PAGEREF _Toc22655627 \h </w:instrText>
             </w:r>
             <w:r>
               <w:rPr>
-                <w:rFonts w:ascii="Microsoft Sans Serif" w:hAnsi="Microsoft Sans Serif" w:cs="Microsoft Sans Serif"/>
                 <w:noProof/>
                 <w:webHidden/>
-                <w:sz w:val="32"/>
-                <w:szCs w:val="32"/>
+                <w:sz w:val="36"/>
+                <w:szCs w:val="36"/>
               </w:rPr>
             </w:r>
             <w:r>
               <w:rPr>
-                <w:rFonts w:ascii="Microsoft Sans Serif" w:hAnsi="Microsoft Sans Serif" w:cs="Microsoft Sans Serif"/>
                 <w:noProof/>
                 <w:webHidden/>
-                <w:sz w:val="32"/>
-                <w:szCs w:val="32"/>
+                <w:sz w:val="36"/>
+                <w:szCs w:val="36"/>
               </w:rPr>
               <w:fldChar w:fldCharType="separate"/>
             </w:r>
             <w:r>
               <w:rPr>
-                <w:rFonts w:ascii="Microsoft Sans Serif" w:hAnsi="Microsoft Sans Serif" w:cs="Microsoft Sans Serif"/>
                 <w:noProof/>
                 <w:webHidden/>
-                <w:sz w:val="32"/>
-                <w:szCs w:val="32"/>
+                <w:sz w:val="36"/>
+                <w:szCs w:val="36"/>
               </w:rPr>
-              <w:t>2</w:t>
+              <w:t>3</w:t>
             </w:r>
             <w:r>
               <w:rPr>
-                <w:rFonts w:ascii="Microsoft Sans Serif" w:hAnsi="Microsoft Sans Serif" w:cs="Microsoft Sans Serif"/>
                 <w:noProof/>
                 <w:webHidden/>
-                <w:sz w:val="32"/>
-                <w:szCs w:val="32"/>
+                <w:sz w:val="36"/>
+                <w:szCs w:val="36"/>
               </w:rPr>
               <w:fldChar w:fldCharType="end"/>
             </w:r>
@@ -4297,90 +4463,85 @@
             <w:tabs>
               <w:tab w:val="right" w:leader="dot" w:pos="9911"/>
             </w:tabs>
+            <w:spacing w:before="120" w:after="240"/>
             <w:rPr>
-              <w:rFonts w:ascii="Microsoft Sans Serif" w:hAnsi="Microsoft Sans Serif" w:cs="Microsoft Sans Serif"/>
+              <w:rFonts w:eastAsiaTheme="minorEastAsia"/>
               <w:noProof/>
-              <w:sz w:val="32"/>
-              <w:szCs w:val="32"/>
+              <w:sz w:val="36"/>
+              <w:szCs w:val="36"/>
+              <w:lang w:eastAsia="es-ES"/>
             </w:rPr>
           </w:pPr>
-          <w:hyperlink w:anchor="_Toc22650730" w:history="1">
+          <w:hyperlink w:anchor="_Toc22655628" w:history="1">
             <w:r>
               <w:rPr>
                 <w:rStyle w:val="Hipervnculo"/>
                 <w:rFonts w:ascii="Microsoft Sans Serif" w:hAnsi="Microsoft Sans Serif" w:cs="Microsoft Sans Serif"/>
                 <w:noProof/>
-                <w:sz w:val="32"/>
-                <w:szCs w:val="32"/>
+                <w:sz w:val="36"/>
+                <w:szCs w:val="36"/>
               </w:rPr>
               <w:t>PIE DE PÁGINA</w:t>
             </w:r>
             <w:r>
               <w:rPr>
-                <w:rFonts w:ascii="Microsoft Sans Serif" w:hAnsi="Microsoft Sans Serif" w:cs="Microsoft Sans Serif"/>
                 <w:noProof/>
                 <w:webHidden/>
-                <w:sz w:val="32"/>
-                <w:szCs w:val="32"/>
+                <w:sz w:val="36"/>
+                <w:szCs w:val="36"/>
               </w:rPr>
               <w:tab/>
             </w:r>
             <w:r>
               <w:rPr>
-                <w:rFonts w:ascii="Microsoft Sans Serif" w:hAnsi="Microsoft Sans Serif" w:cs="Microsoft Sans Serif"/>
                 <w:noProof/>
                 <w:webHidden/>
-                <w:sz w:val="32"/>
-                <w:szCs w:val="32"/>
+                <w:sz w:val="36"/>
+                <w:szCs w:val="36"/>
               </w:rPr>
               <w:fldChar w:fldCharType="begin"/>
             </w:r>
             <w:r>
               <w:rPr>
-                <w:rFonts w:ascii="Microsoft Sans Serif" w:hAnsi="Microsoft Sans Serif" w:cs="Microsoft Sans Serif"/>
                 <w:noProof/>
                 <w:webHidden/>
-                <w:sz w:val="32"/>
-                <w:szCs w:val="32"/>
+                <w:sz w:val="36"/>
+                <w:szCs w:val="36"/>
               </w:rPr>
-              <w:instrText xml:space="preserve"> PAGEREF _Toc22650730 \h </w:instrText>
+              <w:instrText xml:space="preserve"> PAGEREF _Toc22655628 \h </w:instrText>
             </w:r>
             <w:r>
               <w:rPr>
-                <w:rFonts w:ascii="Microsoft Sans Serif" w:hAnsi="Microsoft Sans Serif" w:cs="Microsoft Sans Serif"/>
                 <w:noProof/>
                 <w:webHidden/>
-                <w:sz w:val="32"/>
-                <w:szCs w:val="32"/>
+                <w:sz w:val="36"/>
+                <w:szCs w:val="36"/>
               </w:rPr>
             </w:r>
             <w:r>
               <w:rPr>
-                <w:rFonts w:ascii="Microsoft Sans Serif" w:hAnsi="Microsoft Sans Serif" w:cs="Microsoft Sans Serif"/>
                 <w:noProof/>
                 <w:webHidden/>
-                <w:sz w:val="32"/>
-                <w:szCs w:val="32"/>
+                <w:sz w:val="36"/>
+                <w:szCs w:val="36"/>
               </w:rPr>
               <w:fldChar w:fldCharType="separate"/>
             </w:r>
             <w:r>
               <w:rPr>
-                <w:rFonts w:ascii="Microsoft Sans Serif" w:hAnsi="Microsoft Sans Serif" w:cs="Microsoft Sans Serif"/>
                 <w:noProof/>
                 <w:webHidden/>
-                <w:sz w:val="32"/>
-                <w:szCs w:val="32"/>
+                <w:sz w:val="36"/>
+                <w:szCs w:val="36"/>
               </w:rPr>
-              <w:t>2</w:t>
+              <w:t>3</w:t>
             </w:r>
             <w:r>
               <w:rPr>
-                <w:rFonts w:ascii="Microsoft Sans Serif" w:hAnsi="Microsoft Sans Serif" w:cs="Microsoft Sans Serif"/>
                 <w:noProof/>
                 <w:webHidden/>
-                <w:sz w:val="32"/>
-                <w:szCs w:val="32"/>
+                <w:sz w:val="36"/>
+                <w:szCs w:val="36"/>
               </w:rPr>
               <w:fldChar w:fldCharType="end"/>
             </w:r>
@@ -4392,90 +4553,85 @@
             <w:tabs>
               <w:tab w:val="right" w:leader="dot" w:pos="9911"/>
             </w:tabs>
+            <w:spacing w:before="120" w:after="240"/>
             <w:rPr>
-              <w:rFonts w:ascii="Microsoft Sans Serif" w:hAnsi="Microsoft Sans Serif" w:cs="Microsoft Sans Serif"/>
+              <w:rFonts w:eastAsiaTheme="minorEastAsia"/>
               <w:noProof/>
-              <w:sz w:val="32"/>
-              <w:szCs w:val="32"/>
+              <w:sz w:val="36"/>
+              <w:szCs w:val="36"/>
+              <w:lang w:eastAsia="es-ES"/>
             </w:rPr>
           </w:pPr>
-          <w:hyperlink w:anchor="_Toc22650731" w:history="1">
+          <w:hyperlink w:anchor="_Toc22655629" w:history="1">
             <w:r>
               <w:rPr>
                 <w:rStyle w:val="Hipervnculo"/>
                 <w:rFonts w:ascii="Microsoft Sans Serif" w:hAnsi="Microsoft Sans Serif" w:cs="Microsoft Sans Serif"/>
                 <w:noProof/>
-                <w:sz w:val="32"/>
-                <w:szCs w:val="32"/>
+                <w:sz w:val="36"/>
+                <w:szCs w:val="36"/>
               </w:rPr>
               <w:t>USO Y PROPORCIÓN DE IMAGEN</w:t>
             </w:r>
             <w:r>
               <w:rPr>
-                <w:rFonts w:ascii="Microsoft Sans Serif" w:hAnsi="Microsoft Sans Serif" w:cs="Microsoft Sans Serif"/>
                 <w:noProof/>
                 <w:webHidden/>
-                <w:sz w:val="32"/>
-                <w:szCs w:val="32"/>
+                <w:sz w:val="36"/>
+                <w:szCs w:val="36"/>
               </w:rPr>
               <w:tab/>
             </w:r>
             <w:r>
               <w:rPr>
-                <w:rFonts w:ascii="Microsoft Sans Serif" w:hAnsi="Microsoft Sans Serif" w:cs="Microsoft Sans Serif"/>
                 <w:noProof/>
                 <w:webHidden/>
-                <w:sz w:val="32"/>
-                <w:szCs w:val="32"/>
+                <w:sz w:val="36"/>
+                <w:szCs w:val="36"/>
               </w:rPr>
               <w:fldChar w:fldCharType="begin"/>
             </w:r>
             <w:r>
               <w:rPr>
-                <w:rFonts w:ascii="Microsoft Sans Serif" w:hAnsi="Microsoft Sans Serif" w:cs="Microsoft Sans Serif"/>
                 <w:noProof/>
                 <w:webHidden/>
-                <w:sz w:val="32"/>
-                <w:szCs w:val="32"/>
+                <w:sz w:val="36"/>
+                <w:szCs w:val="36"/>
               </w:rPr>
-              <w:instrText xml:space="preserve"> PAGEREF _Toc22650731 \h </w:instrText>
+              <w:instrText xml:space="preserve"> PAGEREF _Toc22655629 \h </w:instrText>
             </w:r>
             <w:r>
               <w:rPr>
-                <w:rFonts w:ascii="Microsoft Sans Serif" w:hAnsi="Microsoft Sans Serif" w:cs="Microsoft Sans Serif"/>
                 <w:noProof/>
                 <w:webHidden/>
-                <w:sz w:val="32"/>
-                <w:szCs w:val="32"/>
+                <w:sz w:val="36"/>
+                <w:szCs w:val="36"/>
               </w:rPr>
             </w:r>
             <w:r>
               <w:rPr>
-                <w:rFonts w:ascii="Microsoft Sans Serif" w:hAnsi="Microsoft Sans Serif" w:cs="Microsoft Sans Serif"/>
                 <w:noProof/>
                 <w:webHidden/>
-                <w:sz w:val="32"/>
-                <w:szCs w:val="32"/>
+                <w:sz w:val="36"/>
+                <w:szCs w:val="36"/>
               </w:rPr>
               <w:fldChar w:fldCharType="separate"/>
             </w:r>
             <w:r>
               <w:rPr>
-                <w:rFonts w:ascii="Microsoft Sans Serif" w:hAnsi="Microsoft Sans Serif" w:cs="Microsoft Sans Serif"/>
                 <w:noProof/>
                 <w:webHidden/>
-                <w:sz w:val="32"/>
-                <w:szCs w:val="32"/>
+                <w:sz w:val="36"/>
+                <w:szCs w:val="36"/>
               </w:rPr>
-              <w:t>3</w:t>
+              <w:t>4</w:t>
             </w:r>
             <w:r>
               <w:rPr>
-                <w:rFonts w:ascii="Microsoft Sans Serif" w:hAnsi="Microsoft Sans Serif" w:cs="Microsoft Sans Serif"/>
                 <w:noProof/>
                 <w:webHidden/>
-                <w:sz w:val="32"/>
-                <w:szCs w:val="32"/>
+                <w:sz w:val="36"/>
+                <w:szCs w:val="36"/>
               </w:rPr>
               <w:fldChar w:fldCharType="end"/>
             </w:r>
@@ -4487,94 +4643,450 @@
             <w:tabs>
               <w:tab w:val="right" w:leader="dot" w:pos="9911"/>
             </w:tabs>
+            <w:spacing w:before="120" w:after="240"/>
             <w:rPr>
-              <w:rFonts w:ascii="Microsoft Sans Serif" w:hAnsi="Microsoft Sans Serif" w:cs="Microsoft Sans Serif"/>
+              <w:rFonts w:eastAsiaTheme="minorEastAsia"/>
               <w:noProof/>
-              <w:sz w:val="32"/>
-              <w:szCs w:val="32"/>
+              <w:sz w:val="36"/>
+              <w:szCs w:val="36"/>
+              <w:lang w:eastAsia="es-ES"/>
             </w:rPr>
           </w:pPr>
-          <w:hyperlink w:anchor="_Toc22650732" w:history="1">
+          <w:hyperlink w:anchor="_Toc22655630" w:history="1">
             <w:r>
               <w:rPr>
                 <w:rStyle w:val="Hipervnculo"/>
                 <w:rFonts w:ascii="Microsoft Sans Serif" w:hAnsi="Microsoft Sans Serif" w:cs="Microsoft Sans Serif"/>
                 <w:noProof/>
-                <w:sz w:val="32"/>
-                <w:szCs w:val="32"/>
+                <w:sz w:val="36"/>
+                <w:szCs w:val="36"/>
               </w:rPr>
               <w:t>USO DE ICONOS</w:t>
             </w:r>
             <w:r>
               <w:rPr>
-                <w:rFonts w:ascii="Microsoft Sans Serif" w:hAnsi="Microsoft Sans Serif" w:cs="Microsoft Sans Serif"/>
                 <w:noProof/>
                 <w:webHidden/>
-                <w:sz w:val="32"/>
-                <w:szCs w:val="32"/>
+                <w:sz w:val="36"/>
+                <w:szCs w:val="36"/>
               </w:rPr>
               <w:tab/>
             </w:r>
             <w:r>
               <w:rPr>
-                <w:rFonts w:ascii="Microsoft Sans Serif" w:hAnsi="Microsoft Sans Serif" w:cs="Microsoft Sans Serif"/>
                 <w:noProof/>
                 <w:webHidden/>
-                <w:sz w:val="32"/>
-                <w:szCs w:val="32"/>
+                <w:sz w:val="36"/>
+                <w:szCs w:val="36"/>
               </w:rPr>
               <w:fldChar w:fldCharType="begin"/>
             </w:r>
             <w:r>
               <w:rPr>
-                <w:rFonts w:ascii="Microsoft Sans Serif" w:hAnsi="Microsoft Sans Serif" w:cs="Microsoft Sans Serif"/>
                 <w:noProof/>
                 <w:webHidden/>
-                <w:sz w:val="32"/>
-                <w:szCs w:val="32"/>
+                <w:sz w:val="36"/>
+                <w:szCs w:val="36"/>
               </w:rPr>
-              <w:instrText xml:space="preserve"> PAGEREF _Toc22650732 \h </w:instrText>
+              <w:instrText xml:space="preserve"> PAGEREF _Toc22655630 \h </w:instrText>
             </w:r>
             <w:r>
               <w:rPr>
-                <w:rFonts w:ascii="Microsoft Sans Serif" w:hAnsi="Microsoft Sans Serif" w:cs="Microsoft Sans Serif"/>
                 <w:noProof/>
                 <w:webHidden/>
-                <w:sz w:val="32"/>
-                <w:szCs w:val="32"/>
+                <w:sz w:val="36"/>
+                <w:szCs w:val="36"/>
               </w:rPr>
             </w:r>
             <w:r>
               <w:rPr>
-                <w:rFonts w:ascii="Microsoft Sans Serif" w:hAnsi="Microsoft Sans Serif" w:cs="Microsoft Sans Serif"/>
                 <w:noProof/>
                 <w:webHidden/>
-                <w:sz w:val="32"/>
-                <w:szCs w:val="32"/>
+                <w:sz w:val="36"/>
+                <w:szCs w:val="36"/>
               </w:rPr>
               <w:fldChar w:fldCharType="separate"/>
             </w:r>
             <w:r>
               <w:rPr>
-                <w:rFonts w:ascii="Microsoft Sans Serif" w:hAnsi="Microsoft Sans Serif" w:cs="Microsoft Sans Serif"/>
                 <w:noProof/>
                 <w:webHidden/>
-                <w:sz w:val="32"/>
-                <w:szCs w:val="32"/>
+                <w:sz w:val="36"/>
+                <w:szCs w:val="36"/>
               </w:rPr>
-              <w:t>3</w:t>
+              <w:t>4</w:t>
             </w:r>
             <w:r>
               <w:rPr>
-                <w:rFonts w:ascii="Microsoft Sans Serif" w:hAnsi="Microsoft Sans Serif" w:cs="Microsoft Sans Serif"/>
                 <w:noProof/>
                 <w:webHidden/>
-                <w:sz w:val="32"/>
-                <w:szCs w:val="32"/>
+                <w:sz w:val="36"/>
+                <w:szCs w:val="36"/>
               </w:rPr>
               <w:fldChar w:fldCharType="end"/>
             </w:r>
           </w:hyperlink>
+        </w:p>
+        <w:p>
+          <w:pPr>
+            <w:pStyle w:val="TDC1"/>
+            <w:tabs>
+              <w:tab w:val="right" w:leader="dot" w:pos="9911"/>
+            </w:tabs>
+            <w:spacing w:before="120" w:after="240"/>
+            <w:rPr>
+              <w:rFonts w:eastAsiaTheme="minorEastAsia"/>
+              <w:noProof/>
+              <w:sz w:val="36"/>
+              <w:szCs w:val="36"/>
+              <w:lang w:eastAsia="es-ES"/>
+            </w:rPr>
+          </w:pPr>
+          <w:hyperlink w:anchor="_Toc22655631" w:history="1">
+            <w:r>
+              <w:rPr>
+                <w:rStyle w:val="Hipervnculo"/>
+                <w:rFonts w:ascii="Microsoft Sans Serif" w:hAnsi="Microsoft Sans Serif" w:cs="Microsoft Sans Serif"/>
+                <w:noProof/>
+                <w:sz w:val="36"/>
+                <w:szCs w:val="36"/>
+              </w:rPr>
+              <w:t>DESCRIPCIÓN DE LA ESTRUCTURA</w:t>
+            </w:r>
+            <w:r>
+              <w:rPr>
+                <w:noProof/>
+                <w:webHidden/>
+                <w:sz w:val="36"/>
+                <w:szCs w:val="36"/>
+              </w:rPr>
+              <w:tab/>
+            </w:r>
+            <w:r>
+              <w:rPr>
+                <w:noProof/>
+                <w:webHidden/>
+                <w:sz w:val="36"/>
+                <w:szCs w:val="36"/>
+              </w:rPr>
+              <w:fldChar w:fldCharType="begin"/>
+            </w:r>
+            <w:r>
+              <w:rPr>
+                <w:noProof/>
+                <w:webHidden/>
+                <w:sz w:val="36"/>
+                <w:szCs w:val="36"/>
+              </w:rPr>
+              <w:instrText xml:space="preserve"> PAGEREF _Toc22655631 \h </w:instrText>
+            </w:r>
+            <w:r>
+              <w:rPr>
+                <w:noProof/>
+                <w:webHidden/>
+                <w:sz w:val="36"/>
+                <w:szCs w:val="36"/>
+              </w:rPr>
+            </w:r>
+            <w:r>
+              <w:rPr>
+                <w:noProof/>
+                <w:webHidden/>
+                <w:sz w:val="36"/>
+                <w:szCs w:val="36"/>
+              </w:rPr>
+              <w:fldChar w:fldCharType="separate"/>
+            </w:r>
+            <w:r>
+              <w:rPr>
+                <w:noProof/>
+                <w:webHidden/>
+                <w:sz w:val="36"/>
+                <w:szCs w:val="36"/>
+              </w:rPr>
+              <w:t>5</w:t>
+            </w:r>
+            <w:r>
+              <w:rPr>
+                <w:noProof/>
+                <w:webHidden/>
+                <w:sz w:val="36"/>
+                <w:szCs w:val="36"/>
+              </w:rPr>
+              <w:fldChar w:fldCharType="end"/>
+            </w:r>
+          </w:hyperlink>
+        </w:p>
+        <w:p>
+          <w:pPr>
+            <w:pStyle w:val="TDC1"/>
+            <w:tabs>
+              <w:tab w:val="right" w:leader="dot" w:pos="9911"/>
+            </w:tabs>
+            <w:spacing w:before="120" w:after="240"/>
+            <w:rPr>
+              <w:rFonts w:eastAsiaTheme="minorEastAsia"/>
+              <w:noProof/>
+              <w:sz w:val="36"/>
+              <w:szCs w:val="36"/>
+              <w:lang w:eastAsia="es-ES"/>
+            </w:rPr>
+          </w:pPr>
+          <w:hyperlink w:anchor="_Toc22655632" w:history="1">
+            <w:r>
+              <w:rPr>
+                <w:rStyle w:val="Hipervnculo"/>
+                <w:rFonts w:ascii="Microsoft Sans Serif" w:hAnsi="Microsoft Sans Serif" w:cs="Microsoft Sans Serif"/>
+                <w:noProof/>
+                <w:sz w:val="36"/>
+                <w:szCs w:val="36"/>
+              </w:rPr>
+              <w:t>MENÚ DE NAVEGACIÓN – FORMATO, DISEÑO Y ACCESIBILIDAD</w:t>
+            </w:r>
+            <w:r>
+              <w:rPr>
+                <w:noProof/>
+                <w:webHidden/>
+                <w:sz w:val="36"/>
+                <w:szCs w:val="36"/>
+              </w:rPr>
+              <w:tab/>
+            </w:r>
+            <w:r>
+              <w:rPr>
+                <w:noProof/>
+                <w:webHidden/>
+                <w:sz w:val="36"/>
+                <w:szCs w:val="36"/>
+              </w:rPr>
+              <w:fldChar w:fldCharType="begin"/>
+            </w:r>
+            <w:r>
+              <w:rPr>
+                <w:noProof/>
+                <w:webHidden/>
+                <w:sz w:val="36"/>
+                <w:szCs w:val="36"/>
+              </w:rPr>
+              <w:instrText xml:space="preserve"> PAGEREF _Toc22655632 \h </w:instrText>
+            </w:r>
+            <w:r>
+              <w:rPr>
+                <w:noProof/>
+                <w:webHidden/>
+                <w:sz w:val="36"/>
+                <w:szCs w:val="36"/>
+              </w:rPr>
+            </w:r>
+            <w:r>
+              <w:rPr>
+                <w:noProof/>
+                <w:webHidden/>
+                <w:sz w:val="36"/>
+                <w:szCs w:val="36"/>
+              </w:rPr>
+              <w:fldChar w:fldCharType="separate"/>
+            </w:r>
+            <w:r>
+              <w:rPr>
+                <w:noProof/>
+                <w:webHidden/>
+                <w:sz w:val="36"/>
+                <w:szCs w:val="36"/>
+              </w:rPr>
+              <w:t>9</w:t>
+            </w:r>
+            <w:r>
+              <w:rPr>
+                <w:noProof/>
+                <w:webHidden/>
+                <w:sz w:val="36"/>
+                <w:szCs w:val="36"/>
+              </w:rPr>
+              <w:fldChar w:fldCharType="end"/>
+            </w:r>
+          </w:hyperlink>
+        </w:p>
+        <w:p>
+          <w:pPr>
+            <w:pStyle w:val="TDC1"/>
+            <w:tabs>
+              <w:tab w:val="right" w:leader="dot" w:pos="9911"/>
+            </w:tabs>
+            <w:spacing w:before="120" w:after="240"/>
+            <w:rPr>
+              <w:rFonts w:eastAsiaTheme="minorEastAsia"/>
+              <w:noProof/>
+              <w:sz w:val="36"/>
+              <w:szCs w:val="36"/>
+              <w:lang w:eastAsia="es-ES"/>
+            </w:rPr>
+          </w:pPr>
+          <w:hyperlink w:anchor="_Toc22655633" w:history="1">
+            <w:r>
+              <w:rPr>
+                <w:rStyle w:val="Hipervnculo"/>
+                <w:rFonts w:ascii="Microsoft Sans Serif" w:hAnsi="Microsoft Sans Serif" w:cs="Microsoft Sans Serif"/>
+                <w:noProof/>
+                <w:sz w:val="36"/>
+                <w:szCs w:val="36"/>
+              </w:rPr>
+              <w:t>SECCIÓN DE PÁGINA PRINCIPAL</w:t>
+            </w:r>
+            <w:r>
+              <w:rPr>
+                <w:noProof/>
+                <w:webHidden/>
+                <w:sz w:val="36"/>
+                <w:szCs w:val="36"/>
+              </w:rPr>
+              <w:tab/>
+            </w:r>
+            <w:r>
+              <w:rPr>
+                <w:noProof/>
+                <w:webHidden/>
+                <w:sz w:val="36"/>
+                <w:szCs w:val="36"/>
+              </w:rPr>
+              <w:fldChar w:fldCharType="begin"/>
+            </w:r>
+            <w:r>
+              <w:rPr>
+                <w:noProof/>
+                <w:webHidden/>
+                <w:sz w:val="36"/>
+                <w:szCs w:val="36"/>
+              </w:rPr>
+              <w:instrText xml:space="preserve"> PAGEREF _Toc22655633 \h </w:instrText>
+            </w:r>
+            <w:r>
+              <w:rPr>
+                <w:noProof/>
+                <w:webHidden/>
+                <w:sz w:val="36"/>
+                <w:szCs w:val="36"/>
+              </w:rPr>
+            </w:r>
+            <w:r>
+              <w:rPr>
+                <w:noProof/>
+                <w:webHidden/>
+                <w:sz w:val="36"/>
+                <w:szCs w:val="36"/>
+              </w:rPr>
+              <w:fldChar w:fldCharType="separate"/>
+            </w:r>
+            <w:r>
+              <w:rPr>
+                <w:noProof/>
+                <w:webHidden/>
+                <w:sz w:val="36"/>
+                <w:szCs w:val="36"/>
+              </w:rPr>
+              <w:t>9</w:t>
+            </w:r>
+            <w:r>
+              <w:rPr>
+                <w:noProof/>
+                <w:webHidden/>
+                <w:sz w:val="36"/>
+                <w:szCs w:val="36"/>
+              </w:rPr>
+              <w:fldChar w:fldCharType="end"/>
+            </w:r>
+          </w:hyperlink>
+        </w:p>
+        <w:p>
+          <w:pPr>
+            <w:pStyle w:val="TDC1"/>
+            <w:tabs>
+              <w:tab w:val="right" w:leader="dot" w:pos="9911"/>
+            </w:tabs>
+            <w:spacing w:before="120" w:after="240"/>
+            <w:rPr>
+              <w:rFonts w:eastAsiaTheme="minorEastAsia"/>
+              <w:noProof/>
+              <w:sz w:val="40"/>
+              <w:szCs w:val="40"/>
+              <w:lang w:eastAsia="es-ES"/>
+            </w:rPr>
+          </w:pPr>
+          <w:hyperlink w:anchor="_Toc22655634" w:history="1">
+            <w:r>
+              <w:rPr>
+                <w:rStyle w:val="Hipervnculo"/>
+                <w:rFonts w:ascii="Microsoft Sans Serif" w:hAnsi="Microsoft Sans Serif" w:cs="Microsoft Sans Serif"/>
+                <w:noProof/>
+                <w:sz w:val="36"/>
+                <w:szCs w:val="36"/>
+              </w:rPr>
+              <w:t>SECCIÓN DE CONTENIDOS</w:t>
+            </w:r>
+            <w:r>
+              <w:rPr>
+                <w:noProof/>
+                <w:webHidden/>
+                <w:sz w:val="36"/>
+                <w:szCs w:val="36"/>
+              </w:rPr>
+              <w:tab/>
+            </w:r>
+            <w:r>
+              <w:rPr>
+                <w:noProof/>
+                <w:webHidden/>
+                <w:sz w:val="36"/>
+                <w:szCs w:val="36"/>
+              </w:rPr>
+              <w:fldChar w:fldCharType="begin"/>
+            </w:r>
+            <w:r>
+              <w:rPr>
+                <w:noProof/>
+                <w:webHidden/>
+                <w:sz w:val="36"/>
+                <w:szCs w:val="36"/>
+              </w:rPr>
+              <w:instrText xml:space="preserve"> PAGEREF _Toc22655634 \h </w:instrText>
+            </w:r>
+            <w:r>
+              <w:rPr>
+                <w:noProof/>
+                <w:webHidden/>
+                <w:sz w:val="36"/>
+                <w:szCs w:val="36"/>
+              </w:rPr>
+            </w:r>
+            <w:r>
+              <w:rPr>
+                <w:noProof/>
+                <w:webHidden/>
+                <w:sz w:val="36"/>
+                <w:szCs w:val="36"/>
+              </w:rPr>
+              <w:fldChar w:fldCharType="separate"/>
+            </w:r>
+            <w:r>
+              <w:rPr>
+                <w:noProof/>
+                <w:webHidden/>
+                <w:sz w:val="36"/>
+                <w:szCs w:val="36"/>
+              </w:rPr>
+              <w:t>10</w:t>
+            </w:r>
+            <w:r>
+              <w:rPr>
+                <w:noProof/>
+                <w:webHidden/>
+                <w:sz w:val="36"/>
+                <w:szCs w:val="36"/>
+              </w:rPr>
+              <w:fldChar w:fldCharType="end"/>
+            </w:r>
+          </w:hyperlink>
+          <w:bookmarkEnd w:id="0"/>
         </w:p>
         <w:p>
           <w:r>
@@ -4598,24 +5110,27 @@
     </w:p>
     <w:p>
       <w:pPr>
-        <w:rPr>
-          <w:rFonts w:ascii="Microsoft Sans Serif" w:hAnsi="Microsoft Sans Serif" w:cs="Microsoft Sans Serif"/>
-          <w:sz w:val="48"/>
-          <w:szCs w:val="48"/>
-        </w:rPr>
-      </w:pPr>
-      <w:bookmarkStart w:id="0" w:name="_Toc22649926"/>
-      <w:bookmarkStart w:id="1" w:name="_Toc22650729"/>
-      <w:r>
-        <w:rPr>
-          <w:rFonts w:ascii="Microsoft Sans Serif" w:hAnsi="Microsoft Sans Serif" w:cs="Microsoft Sans Serif"/>
-          <w:sz w:val="48"/>
-          <w:szCs w:val="48"/>
+        <w:pStyle w:val="Ttulo1"/>
+        <w:rPr>
+          <w:rFonts w:ascii="Microsoft Sans Serif" w:hAnsi="Microsoft Sans Serif" w:cs="Microsoft Sans Serif"/>
+          <w:sz w:val="52"/>
+          <w:szCs w:val="52"/>
+        </w:rPr>
+      </w:pPr>
+      <w:bookmarkStart w:id="1" w:name="_Toc22649926"/>
+      <w:bookmarkStart w:id="2" w:name="_Toc22655626"/>
+      <w:r>
+        <w:rPr>
+          <w:rFonts w:ascii="Microsoft Sans Serif" w:hAnsi="Microsoft Sans Serif" w:cs="Microsoft Sans Serif"/>
+          <w:sz w:val="52"/>
+          <w:szCs w:val="52"/>
         </w:rPr>
         <w:lastRenderedPageBreak/>
         <w:t>COLORES EMPLEADOS, USOS Y SIGNIFICADOS</w:t>
       </w:r>
-    </w:p>
+      <w:bookmarkEnd w:id="2"/>
+    </w:p>
+    <w:p/>
     <w:p>
       <w:r>
         <w:rPr>
@@ -4623,7 +5138,7 @@
           <w:lang w:eastAsia="es-ES"/>
         </w:rPr>
         <w:drawing>
-          <wp:inline distT="0" distB="0" distL="0" distR="0" wp14:anchorId="434E5CD8" wp14:editId="304CA4FC">
+          <wp:inline distT="0" distB="0" distL="0" distR="0" wp14:anchorId="34F2D27F" wp14:editId="62822322">
             <wp:extent cx="6202680" cy="3070860"/>
             <wp:effectExtent l="0" t="0" r="7620" b="0"/>
             <wp:docPr id="45" name="Imagen 45" descr="colores web"/>
@@ -4814,6 +5329,7 @@
           <w:szCs w:val="52"/>
         </w:rPr>
       </w:pPr>
+      <w:bookmarkStart w:id="3" w:name="_Toc22655627"/>
       <w:r>
         <w:rPr>
           <w:rFonts w:ascii="Microsoft Sans Serif" w:hAnsi="Microsoft Sans Serif" w:cs="Microsoft Sans Serif"/>
@@ -4823,9 +5339,10 @@
         <w:lastRenderedPageBreak/>
         <w:t>CABECERA</w:t>
       </w:r>
-      <w:bookmarkEnd w:id="0"/>
       <w:bookmarkEnd w:id="1"/>
-    </w:p>
+      <w:bookmarkEnd w:id="3"/>
+    </w:p>
+    <w:p/>
     <w:p>
       <w:pPr>
         <w:rPr>
@@ -5135,7 +5652,7 @@
           <w:lang w:eastAsia="es-ES"/>
         </w:rPr>
         <w:drawing>
-          <wp:inline distT="0" distB="0" distL="0" distR="0" wp14:anchorId="6D3DC707" wp14:editId="760945E9">
+          <wp:inline distT="0" distB="0" distL="0" distR="0" wp14:anchorId="358AB6C1" wp14:editId="2591D711">
             <wp:extent cx="6318250" cy="419100"/>
             <wp:effectExtent l="0" t="0" r="6350" b="0"/>
             <wp:docPr id="11" name="Imagen 11"/>
@@ -5271,7 +5788,7 @@
           <w:lang w:eastAsia="es-ES"/>
         </w:rPr>
         <w:drawing>
-          <wp:inline distT="0" distB="0" distL="0" distR="0" wp14:anchorId="5CCBEAE9" wp14:editId="15FFE2CF">
+          <wp:inline distT="0" distB="0" distL="0" distR="0" wp14:anchorId="66F46F8E" wp14:editId="4A688642">
             <wp:extent cx="6320960" cy="508000"/>
             <wp:effectExtent l="0" t="0" r="3810" b="6350"/>
             <wp:docPr id="47" name="Imagen 47"/>
@@ -5332,8 +5849,8 @@
           <w:szCs w:val="52"/>
         </w:rPr>
       </w:pPr>
-      <w:bookmarkStart w:id="2" w:name="_Toc22649927"/>
-      <w:bookmarkStart w:id="3" w:name="_Toc22650730"/>
+      <w:bookmarkStart w:id="4" w:name="_Toc22649927"/>
+      <w:bookmarkStart w:id="5" w:name="_Toc22655628"/>
       <w:r>
         <w:rPr>
           <w:rFonts w:ascii="Microsoft Sans Serif" w:hAnsi="Microsoft Sans Serif" w:cs="Microsoft Sans Serif"/>
@@ -5342,9 +5859,10 @@
         </w:rPr>
         <w:t>PIE DE PÁGINA</w:t>
       </w:r>
-      <w:bookmarkEnd w:id="2"/>
-      <w:bookmarkEnd w:id="3"/>
-    </w:p>
+      <w:bookmarkEnd w:id="4"/>
+      <w:bookmarkEnd w:id="5"/>
+    </w:p>
+    <w:p/>
     <w:p>
       <w:pPr>
         <w:rPr>
@@ -5646,7 +6164,7 @@
           <w:lang w:eastAsia="es-ES"/>
         </w:rPr>
         <w:drawing>
-          <wp:inline distT="0" distB="0" distL="0" distR="0" wp14:anchorId="14ACE3D6" wp14:editId="47AD4AE7">
+          <wp:inline distT="0" distB="0" distL="0" distR="0" wp14:anchorId="26F36C7E" wp14:editId="6395E16F">
             <wp:extent cx="5568950" cy="1084633"/>
             <wp:effectExtent l="0" t="0" r="0" b="1270"/>
             <wp:docPr id="48" name="Imagen 48"/>
@@ -5705,20 +6223,20 @@
           <w:szCs w:val="52"/>
         </w:rPr>
       </w:pPr>
-      <w:bookmarkStart w:id="4" w:name="_Toc22649928"/>
-      <w:bookmarkStart w:id="5" w:name="_Toc22650731"/>
+      <w:bookmarkStart w:id="6" w:name="_Toc22649928"/>
+      <w:bookmarkStart w:id="7" w:name="_Toc22655629"/>
       <w:r>
         <w:rPr>
           <w:rFonts w:ascii="Microsoft Sans Serif" w:hAnsi="Microsoft Sans Serif" w:cs="Microsoft Sans Serif"/>
           <w:sz w:val="52"/>
           <w:szCs w:val="52"/>
         </w:rPr>
-        <w:lastRenderedPageBreak/>
         <w:t>USO Y PROPORCIÓN DE IMAGEN</w:t>
       </w:r>
-      <w:bookmarkEnd w:id="4"/>
-      <w:bookmarkEnd w:id="5"/>
-    </w:p>
+      <w:bookmarkEnd w:id="6"/>
+      <w:bookmarkEnd w:id="7"/>
+    </w:p>
+    <w:p/>
     <w:p>
       <w:pPr>
         <w:rPr>
@@ -5824,7 +6342,7 @@
           <w:lang w:eastAsia="es-ES"/>
         </w:rPr>
         <w:drawing>
-          <wp:inline distT="0" distB="0" distL="0" distR="0" wp14:anchorId="5E1F68AB" wp14:editId="75FF3F69">
+          <wp:inline distT="0" distB="0" distL="0" distR="0" wp14:anchorId="07F639FE" wp14:editId="0C1B7083">
             <wp:extent cx="6094452" cy="3448050"/>
             <wp:effectExtent l="0" t="0" r="1905" b="0"/>
             <wp:docPr id="53" name="Imagen 53"/>
@@ -5876,8 +6394,8 @@
           <w:szCs w:val="52"/>
         </w:rPr>
       </w:pPr>
-      <w:bookmarkStart w:id="6" w:name="_Toc22649929"/>
-      <w:bookmarkStart w:id="7" w:name="_Toc22650732"/>
+      <w:bookmarkStart w:id="8" w:name="_Toc22649929"/>
+      <w:bookmarkStart w:id="9" w:name="_Toc22655630"/>
       <w:r>
         <w:rPr>
           <w:rFonts w:ascii="Microsoft Sans Serif" w:hAnsi="Microsoft Sans Serif" w:cs="Microsoft Sans Serif"/>
@@ -5886,9 +6404,10 @@
         </w:rPr>
         <w:t>USO DE ICONOS</w:t>
       </w:r>
-      <w:bookmarkEnd w:id="6"/>
-      <w:bookmarkEnd w:id="7"/>
-    </w:p>
+      <w:bookmarkEnd w:id="8"/>
+      <w:bookmarkEnd w:id="9"/>
+    </w:p>
+    <w:p/>
     <w:p>
       <w:pPr>
         <w:rPr>
@@ -6045,7 +6564,7 @@
         <mc:AlternateContent>
           <mc:Choice Requires="wps">
             <w:drawing>
-              <wp:anchor distT="0" distB="0" distL="114300" distR="114300" simplePos="0" relativeHeight="251664384" behindDoc="0" locked="0" layoutInCell="1" allowOverlap="1" wp14:anchorId="5C30906F" wp14:editId="4E21E4BD">
+              <wp:anchor distT="0" distB="0" distL="114300" distR="114300" simplePos="0" relativeHeight="251664384" behindDoc="0" locked="0" layoutInCell="1" allowOverlap="1" wp14:anchorId="13B7FDA7" wp14:editId="148A9BA7">
                 <wp:simplePos x="0" y="0"/>
                 <wp:positionH relativeFrom="column">
                   <wp:posOffset>88265</wp:posOffset>
@@ -6128,7 +6647,7 @@
         <mc:AlternateContent>
           <mc:Choice Requires="wps">
             <w:drawing>
-              <wp:anchor distT="0" distB="0" distL="114300" distR="114300" simplePos="0" relativeHeight="251663360" behindDoc="0" locked="0" layoutInCell="1" allowOverlap="1" wp14:anchorId="05510E84" wp14:editId="11A687FE">
+              <wp:anchor distT="0" distB="0" distL="114300" distR="114300" simplePos="0" relativeHeight="251663360" behindDoc="0" locked="0" layoutInCell="1" allowOverlap="1" wp14:anchorId="2482210C" wp14:editId="2F3A98DC">
                 <wp:simplePos x="0" y="0"/>
                 <wp:positionH relativeFrom="column">
                   <wp:posOffset>5244465</wp:posOffset>
@@ -6203,7 +6722,7 @@
           <w:lang w:eastAsia="es-ES"/>
         </w:rPr>
         <w:drawing>
-          <wp:inline distT="0" distB="0" distL="0" distR="0" wp14:anchorId="3CBBCAEE" wp14:editId="0B64D405">
+          <wp:inline distT="0" distB="0" distL="0" distR="0" wp14:anchorId="7606FF0B" wp14:editId="05734202">
             <wp:extent cx="6107428" cy="1568450"/>
             <wp:effectExtent l="0" t="0" r="8255" b="0"/>
             <wp:docPr id="50" name="Imagen 50"/>
@@ -6248,33 +6767,31 @@
     </w:p>
     <w:p/>
     <w:p/>
-    <w:p/>
-    <w:p/>
     <w:p>
       <w:pPr>
         <w:pStyle w:val="Ttulo1"/>
         <w:rPr>
           <w:rFonts w:ascii="Microsoft Sans Serif" w:hAnsi="Microsoft Sans Serif" w:cs="Microsoft Sans Serif"/>
-          <w:sz w:val="48"/>
+          <w:sz w:val="52"/>
           <w:szCs w:val="48"/>
         </w:rPr>
       </w:pPr>
-      <w:r>
-        <w:rPr>
-          <w:rFonts w:ascii="Microsoft Sans Serif" w:hAnsi="Microsoft Sans Serif" w:cs="Microsoft Sans Serif"/>
-          <w:sz w:val="48"/>
+      <w:bookmarkStart w:id="10" w:name="_Toc22655631"/>
+      <w:r>
+        <w:rPr>
+          <w:rFonts w:ascii="Microsoft Sans Serif" w:hAnsi="Microsoft Sans Serif" w:cs="Microsoft Sans Serif"/>
+          <w:sz w:val="52"/>
           <w:szCs w:val="48"/>
         </w:rPr>
-        <w:lastRenderedPageBreak/>
         <w:t>DESCRIPCIÓN DE LA ESTRUCTURA</w:t>
       </w:r>
-    </w:p>
-    <w:p>
-      <w:pPr>
-        <w:rPr>
-          <w:rFonts w:ascii="Microsoft Sans Serif" w:hAnsi="Microsoft Sans Serif" w:cs="Microsoft Sans Serif"/>
-          <w:sz w:val="48"/>
-          <w:szCs w:val="48"/>
+      <w:bookmarkEnd w:id="10"/>
+    </w:p>
+    <w:p>
+      <w:pPr>
+        <w:jc w:val="both"/>
+        <w:rPr>
+          <w:rFonts w:ascii="Microsoft Sans Serif" w:hAnsi="Microsoft Sans Serif" w:cs="Microsoft Sans Serif"/>
         </w:rPr>
       </w:pPr>
     </w:p>
@@ -6405,7 +6922,7 @@
           <w:lang w:eastAsia="es-ES"/>
         </w:rPr>
         <w:drawing>
-          <wp:anchor distT="0" distB="0" distL="114300" distR="114300" simplePos="0" relativeHeight="251666432" behindDoc="1" locked="0" layoutInCell="1" allowOverlap="1" wp14:anchorId="32BEED90" wp14:editId="61AC7DEF">
+          <wp:anchor distT="0" distB="0" distL="114300" distR="114300" simplePos="0" relativeHeight="251666432" behindDoc="1" locked="0" layoutInCell="1" allowOverlap="1" wp14:anchorId="31B807B1" wp14:editId="7C0BD748">
             <wp:simplePos x="0" y="0"/>
             <wp:positionH relativeFrom="margin">
               <wp:align>left</wp:align>
@@ -6733,7 +7250,7 @@
           <w:lang w:eastAsia="es-ES"/>
         </w:rPr>
         <w:drawing>
-          <wp:inline distT="0" distB="0" distL="0" distR="0" wp14:anchorId="316824C0" wp14:editId="035694F3">
+          <wp:inline distT="0" distB="0" distL="0" distR="0" wp14:anchorId="6D4ED805" wp14:editId="04C22331">
             <wp:extent cx="5220000" cy="3852000"/>
             <wp:effectExtent l="0" t="0" r="0" b="0"/>
             <wp:docPr id="41" name="Imagen 41"/>
@@ -6871,7 +7388,7 @@
           <w:lang w:eastAsia="es-ES"/>
         </w:rPr>
         <w:drawing>
-          <wp:inline distT="0" distB="0" distL="0" distR="0" wp14:anchorId="2B9CCE6C" wp14:editId="39A7DC27">
+          <wp:inline distT="0" distB="0" distL="0" distR="0" wp14:anchorId="26CCCD85" wp14:editId="19F51C12">
             <wp:extent cx="5220000" cy="3841200"/>
             <wp:effectExtent l="0" t="0" r="0" b="0"/>
             <wp:docPr id="42" name="Imagen 42"/>
@@ -6980,7 +7497,7 @@
           <w:lang w:eastAsia="es-ES"/>
         </w:rPr>
         <w:drawing>
-          <wp:inline distT="0" distB="0" distL="0" distR="0" wp14:anchorId="77B5929D" wp14:editId="0BC6980F">
+          <wp:inline distT="0" distB="0" distL="0" distR="0" wp14:anchorId="6B428D38" wp14:editId="73307D66">
             <wp:extent cx="4968000" cy="3672000"/>
             <wp:effectExtent l="0" t="0" r="0" b="0"/>
             <wp:docPr id="43" name="Imagen 43"/>
@@ -7104,7 +7621,7 @@
           <w:lang w:eastAsia="es-ES"/>
         </w:rPr>
         <w:drawing>
-          <wp:inline distT="0" distB="0" distL="0" distR="0" wp14:anchorId="5CC43736" wp14:editId="6E87028F">
+          <wp:inline distT="0" distB="0" distL="0" distR="0" wp14:anchorId="2647AD2A" wp14:editId="26CAE885">
             <wp:extent cx="4968000" cy="3654000"/>
             <wp:effectExtent l="0" t="0" r="0" b="0"/>
             <wp:docPr id="44" name="Imagen 44"/>
@@ -7158,6 +7675,13 @@
     </w:p>
     <w:p>
       <w:pPr>
+        <w:rPr>
+          <w:rFonts w:ascii="Microsoft Sans Serif" w:hAnsi="Microsoft Sans Serif" w:cs="Microsoft Sans Serif"/>
+        </w:rPr>
+      </w:pPr>
+    </w:p>
+    <w:p>
+      <w:pPr>
         <w:jc w:val="both"/>
         <w:rPr>
           <w:rFonts w:ascii="Microsoft Sans Serif" w:hAnsi="Microsoft Sans Serif" w:cs="Microsoft Sans Serif"/>
@@ -7208,21 +7732,88 @@
     </w:p>
     <w:p>
       <w:pPr>
-        <w:rPr>
-          <w:rFonts w:ascii="Microsoft Sans Serif" w:hAnsi="Microsoft Sans Serif" w:cs="Microsoft Sans Serif"/>
-          <w:sz w:val="48"/>
-          <w:szCs w:val="48"/>
-        </w:rPr>
-      </w:pPr>
-      <w:r>
-        <w:rPr>
-          <w:rFonts w:ascii="Microsoft Sans Serif" w:hAnsi="Microsoft Sans Serif" w:cs="Microsoft Sans Serif"/>
-          <w:sz w:val="48"/>
-          <w:szCs w:val="48"/>
-        </w:rPr>
+        <w:jc w:val="both"/>
+        <w:rPr>
+          <w:rFonts w:ascii="Microsoft Sans Serif" w:hAnsi="Microsoft Sans Serif" w:cs="Microsoft Sans Serif"/>
+        </w:rPr>
+      </w:pPr>
+    </w:p>
+    <w:p>
+      <w:pPr>
+        <w:jc w:val="both"/>
+        <w:rPr>
+          <w:rFonts w:ascii="Microsoft Sans Serif" w:hAnsi="Microsoft Sans Serif" w:cs="Microsoft Sans Serif"/>
+        </w:rPr>
+      </w:pPr>
+    </w:p>
+    <w:p>
+      <w:pPr>
+        <w:jc w:val="both"/>
+        <w:rPr>
+          <w:rFonts w:ascii="Microsoft Sans Serif" w:hAnsi="Microsoft Sans Serif" w:cs="Microsoft Sans Serif"/>
+        </w:rPr>
+      </w:pPr>
+    </w:p>
+    <w:p>
+      <w:pPr>
+        <w:jc w:val="both"/>
+        <w:rPr>
+          <w:rFonts w:ascii="Microsoft Sans Serif" w:hAnsi="Microsoft Sans Serif" w:cs="Microsoft Sans Serif"/>
+        </w:rPr>
+      </w:pPr>
+    </w:p>
+    <w:p>
+      <w:pPr>
+        <w:jc w:val="both"/>
+        <w:rPr>
+          <w:rFonts w:ascii="Microsoft Sans Serif" w:hAnsi="Microsoft Sans Serif" w:cs="Microsoft Sans Serif"/>
+        </w:rPr>
+      </w:pPr>
+    </w:p>
+    <w:p>
+      <w:pPr>
+        <w:jc w:val="both"/>
+        <w:rPr>
+          <w:rFonts w:ascii="Microsoft Sans Serif" w:hAnsi="Microsoft Sans Serif" w:cs="Microsoft Sans Serif"/>
+        </w:rPr>
+      </w:pPr>
+    </w:p>
+    <w:p>
+      <w:pPr>
+        <w:jc w:val="both"/>
+        <w:rPr>
+          <w:rFonts w:ascii="Microsoft Sans Serif" w:hAnsi="Microsoft Sans Serif" w:cs="Microsoft Sans Serif"/>
+        </w:rPr>
+      </w:pPr>
+    </w:p>
+    <w:p>
+      <w:pPr>
+        <w:jc w:val="both"/>
+        <w:rPr>
+          <w:rFonts w:ascii="Microsoft Sans Serif" w:hAnsi="Microsoft Sans Serif" w:cs="Microsoft Sans Serif"/>
+        </w:rPr>
+      </w:pPr>
+    </w:p>
+    <w:p>
+      <w:pPr>
+        <w:pStyle w:val="Ttulo1"/>
+        <w:rPr>
+          <w:rFonts w:ascii="Microsoft Sans Serif" w:hAnsi="Microsoft Sans Serif" w:cs="Microsoft Sans Serif"/>
+          <w:sz w:val="52"/>
+        </w:rPr>
+      </w:pPr>
+      <w:bookmarkStart w:id="11" w:name="_Toc22655632"/>
+      <w:r>
+        <w:rPr>
+          <w:rFonts w:ascii="Microsoft Sans Serif" w:hAnsi="Microsoft Sans Serif" w:cs="Microsoft Sans Serif"/>
+          <w:sz w:val="52"/>
+        </w:rPr>
+        <w:lastRenderedPageBreak/>
         <w:t>MENÚ DE NAVEGACIÓN – FORMATO, DISEÑO Y ACCESIBILIDAD</w:t>
       </w:r>
-    </w:p>
+      <w:bookmarkEnd w:id="11"/>
+    </w:p>
+    <w:p/>
     <w:p>
       <w:pPr>
         <w:rPr>
@@ -7273,14 +7864,7 @@
         <w:rPr>
           <w:rFonts w:ascii="Microsoft Sans Serif" w:hAnsi="Microsoft Sans Serif" w:cs="Microsoft Sans Serif"/>
         </w:rPr>
-        <w:t xml:space="preserve"> para crear un efecto de </w:t>
-      </w:r>
-      <w:r>
-        <w:rPr>
-          <w:rFonts w:ascii="Microsoft Sans Serif" w:hAnsi="Microsoft Sans Serif" w:cs="Microsoft Sans Serif"/>
-        </w:rPr>
-        <w:lastRenderedPageBreak/>
-        <w:t>superposición flotante con respecto a la web y una barra lateral vertical izquierda azul. Todo ello nos proporciona un diseño visual agradable, de fácil y rápida accesibilidad.</w:t>
+        <w:t xml:space="preserve"> para crear un efecto de superposición flotante con respecto a la web y una barra lateral vertical izquierda azul. Todo ello nos proporciona un diseño visual agradable, de fácil y rápida accesibilidad.</w:t>
       </w:r>
     </w:p>
     <w:p>
@@ -7293,21 +7877,23 @@
     </w:p>
     <w:p>
       <w:pPr>
-        <w:rPr>
-          <w:rFonts w:ascii="Microsoft Sans Serif" w:hAnsi="Microsoft Sans Serif" w:cs="Microsoft Sans Serif"/>
-          <w:sz w:val="48"/>
-          <w:szCs w:val="48"/>
-        </w:rPr>
-      </w:pPr>
-      <w:r>
-        <w:rPr>
-          <w:rFonts w:ascii="Microsoft Sans Serif" w:hAnsi="Microsoft Sans Serif" w:cs="Microsoft Sans Serif"/>
-          <w:sz w:val="48"/>
-          <w:szCs w:val="48"/>
+        <w:pStyle w:val="Ttulo1"/>
+        <w:rPr>
+          <w:rFonts w:ascii="Microsoft Sans Serif" w:hAnsi="Microsoft Sans Serif" w:cs="Microsoft Sans Serif"/>
+          <w:sz w:val="52"/>
+        </w:rPr>
+      </w:pPr>
+      <w:bookmarkStart w:id="12" w:name="_Toc22655633"/>
+      <w:r>
+        <w:rPr>
+          <w:rFonts w:ascii="Microsoft Sans Serif" w:hAnsi="Microsoft Sans Serif" w:cs="Microsoft Sans Serif"/>
+          <w:sz w:val="52"/>
         </w:rPr>
         <w:t>SECCIÓN DE PÁGINA PRINCIPAL</w:t>
       </w:r>
-    </w:p>
+      <w:bookmarkEnd w:id="12"/>
+    </w:p>
+    <w:p/>
     <w:p>
       <w:pPr>
         <w:rPr>
@@ -7449,7 +8035,7 @@
         <mc:AlternateContent>
           <mc:Choice Requires="wps">
             <w:drawing>
-              <wp:anchor distT="0" distB="0" distL="114300" distR="114300" simplePos="0" relativeHeight="251672576" behindDoc="0" locked="0" layoutInCell="1" allowOverlap="1" wp14:anchorId="06E478E4" wp14:editId="05FE7615">
+              <wp:anchor distT="0" distB="0" distL="114300" distR="114300" simplePos="0" relativeHeight="251672576" behindDoc="0" locked="0" layoutInCell="1" allowOverlap="1" wp14:anchorId="5146FC00" wp14:editId="2B3E62FE">
                 <wp:simplePos x="0" y="0"/>
                 <wp:positionH relativeFrom="margin">
                   <wp:align>left</wp:align>
@@ -7563,7 +8149,7 @@
         <mc:AlternateContent>
           <mc:Choice Requires="wps">
             <w:drawing>
-              <wp:anchor distT="0" distB="0" distL="114300" distR="114300" simplePos="0" relativeHeight="251679744" behindDoc="0" locked="0" layoutInCell="1" allowOverlap="1" wp14:anchorId="0E04C066" wp14:editId="6755C871">
+              <wp:anchor distT="0" distB="0" distL="114300" distR="114300" simplePos="0" relativeHeight="251679744" behindDoc="0" locked="0" layoutInCell="1" allowOverlap="1" wp14:anchorId="13687FB2" wp14:editId="2AF785D7">
                 <wp:simplePos x="0" y="0"/>
                 <wp:positionH relativeFrom="column">
                   <wp:posOffset>2583815</wp:posOffset>
@@ -7883,7 +8469,7 @@
         <mc:AlternateContent>
           <mc:Choice Requires="wps">
             <w:drawing>
-              <wp:anchor distT="0" distB="0" distL="114300" distR="114300" simplePos="0" relativeHeight="251673600" behindDoc="0" locked="0" layoutInCell="1" allowOverlap="1" wp14:anchorId="60F78A83" wp14:editId="1389C046">
+              <wp:anchor distT="0" distB="0" distL="114300" distR="114300" simplePos="0" relativeHeight="251673600" behindDoc="0" locked="0" layoutInCell="1" allowOverlap="1" wp14:anchorId="74D64917" wp14:editId="5BBEFC34">
                 <wp:simplePos x="0" y="0"/>
                 <wp:positionH relativeFrom="margin">
                   <wp:align>left</wp:align>
@@ -7991,7 +8577,7 @@
         <mc:AlternateContent>
           <mc:Choice Requires="wps">
             <w:drawing>
-              <wp:anchor distT="0" distB="0" distL="114300" distR="114300" simplePos="0" relativeHeight="251680768" behindDoc="0" locked="0" layoutInCell="1" allowOverlap="1" wp14:anchorId="26A1FA80" wp14:editId="2F13B567">
+              <wp:anchor distT="0" distB="0" distL="114300" distR="114300" simplePos="0" relativeHeight="251680768" behindDoc="0" locked="0" layoutInCell="1" allowOverlap="1" wp14:anchorId="48DE32AD" wp14:editId="0F4B043F">
                 <wp:simplePos x="0" y="0"/>
                 <wp:positionH relativeFrom="column">
                   <wp:posOffset>2570641</wp:posOffset>
@@ -8167,11 +8753,28 @@
           <w:b/>
         </w:rPr>
       </w:pPr>
-      <w:r>
-        <w:rPr>
-          <w:rFonts w:ascii="Microsoft Sans Serif" w:hAnsi="Microsoft Sans Serif" w:cs="Microsoft Sans Serif"/>
-          <w:b/>
-        </w:rPr>
+    </w:p>
+    <w:p>
+      <w:pPr>
+        <w:rPr>
+          <w:rFonts w:ascii="Microsoft Sans Serif" w:hAnsi="Microsoft Sans Serif" w:cs="Microsoft Sans Serif"/>
+          <w:b/>
+        </w:rPr>
+      </w:pPr>
+    </w:p>
+    <w:p>
+      <w:pPr>
+        <w:rPr>
+          <w:rFonts w:ascii="Microsoft Sans Serif" w:hAnsi="Microsoft Sans Serif" w:cs="Microsoft Sans Serif"/>
+          <w:b/>
+        </w:rPr>
+      </w:pPr>
+      <w:r>
+        <w:rPr>
+          <w:rFonts w:ascii="Microsoft Sans Serif" w:hAnsi="Microsoft Sans Serif" w:cs="Microsoft Sans Serif"/>
+          <w:b/>
+        </w:rPr>
+        <w:lastRenderedPageBreak/>
         <w:t>Imágenes</w:t>
       </w:r>
     </w:p>
@@ -8184,7 +8787,7 @@
         <mc:AlternateContent>
           <mc:Choice Requires="wps">
             <w:drawing>
-              <wp:anchor distT="0" distB="0" distL="114300" distR="114300" simplePos="0" relativeHeight="251677696" behindDoc="0" locked="0" layoutInCell="1" allowOverlap="1" wp14:anchorId="2222ED09" wp14:editId="30EC4A16">
+              <wp:anchor distT="0" distB="0" distL="114300" distR="114300" simplePos="0" relativeHeight="251677696" behindDoc="0" locked="0" layoutInCell="1" allowOverlap="1" wp14:anchorId="4BEE9FDB" wp14:editId="1C776C87">
                 <wp:simplePos x="0" y="0"/>
                 <wp:positionH relativeFrom="column">
                   <wp:posOffset>904723</wp:posOffset>
@@ -8329,7 +8932,7 @@
         <mc:AlternateContent>
           <mc:Choice Requires="wps">
             <w:drawing>
-              <wp:anchor distT="0" distB="0" distL="114300" distR="114300" simplePos="0" relativeHeight="251675648" behindDoc="0" locked="0" layoutInCell="1" allowOverlap="1" wp14:anchorId="73E30355" wp14:editId="6703CFCF">
+              <wp:anchor distT="0" distB="0" distL="114300" distR="114300" simplePos="0" relativeHeight="251675648" behindDoc="0" locked="0" layoutInCell="1" allowOverlap="1" wp14:anchorId="2C8B33F6" wp14:editId="735531B1">
                 <wp:simplePos x="0" y="0"/>
                 <wp:positionH relativeFrom="column">
                   <wp:posOffset>45804</wp:posOffset>
@@ -8403,7 +9006,7 @@
         <mc:AlternateContent>
           <mc:Choice Requires="wps">
             <w:drawing>
-              <wp:anchor distT="0" distB="0" distL="114300" distR="114300" simplePos="0" relativeHeight="251676672" behindDoc="0" locked="0" layoutInCell="1" allowOverlap="1" wp14:anchorId="184822D3" wp14:editId="226CBE56">
+              <wp:anchor distT="0" distB="0" distL="114300" distR="114300" simplePos="0" relativeHeight="251676672" behindDoc="0" locked="0" layoutInCell="1" allowOverlap="1" wp14:anchorId="26603E86" wp14:editId="554B71D2">
                 <wp:simplePos x="0" y="0"/>
                 <wp:positionH relativeFrom="column">
                   <wp:posOffset>2672999</wp:posOffset>
@@ -8471,7 +9074,7 @@
         <mc:AlternateContent>
           <mc:Choice Requires="wps">
             <w:drawing>
-              <wp:anchor distT="0" distB="0" distL="114300" distR="114300" simplePos="0" relativeHeight="251674624" behindDoc="0" locked="0" layoutInCell="1" allowOverlap="1" wp14:anchorId="40CEC03C" wp14:editId="56B19337">
+              <wp:anchor distT="0" distB="0" distL="114300" distR="114300" simplePos="0" relativeHeight="251674624" behindDoc="0" locked="0" layoutInCell="1" allowOverlap="1" wp14:anchorId="4A5A68A5" wp14:editId="096D563D">
                 <wp:simplePos x="0" y="0"/>
                 <wp:positionH relativeFrom="column">
                   <wp:posOffset>18510</wp:posOffset>
@@ -8577,7 +9180,7 @@
         <mc:AlternateContent>
           <mc:Choice Requires="wps">
             <w:drawing>
-              <wp:anchor distT="0" distB="0" distL="114300" distR="114300" simplePos="0" relativeHeight="251678720" behindDoc="0" locked="0" layoutInCell="1" allowOverlap="1" wp14:anchorId="75698184" wp14:editId="6B9A8B4E">
+              <wp:anchor distT="0" distB="0" distL="114300" distR="114300" simplePos="0" relativeHeight="251678720" behindDoc="0" locked="0" layoutInCell="1" allowOverlap="1" wp14:anchorId="429222E6" wp14:editId="7B51A8FE">
                 <wp:simplePos x="0" y="0"/>
                 <wp:positionH relativeFrom="column">
                   <wp:posOffset>2729552</wp:posOffset>
@@ -8693,39 +9296,37 @@
     <w:p/>
     <w:p/>
     <w:p/>
+    <w:p>
+      <w:pPr>
+        <w:pStyle w:val="Ttulo1"/>
+        <w:rPr>
+          <w:rFonts w:ascii="Microsoft Sans Serif" w:hAnsi="Microsoft Sans Serif" w:cs="Microsoft Sans Serif"/>
+          <w:sz w:val="52"/>
+          <w:szCs w:val="52"/>
+        </w:rPr>
+      </w:pPr>
+    </w:p>
+    <w:p>
+      <w:pPr>
+        <w:pStyle w:val="Ttulo1"/>
+        <w:rPr>
+          <w:rFonts w:ascii="Microsoft Sans Serif" w:hAnsi="Microsoft Sans Serif" w:cs="Microsoft Sans Serif"/>
+          <w:sz w:val="52"/>
+          <w:szCs w:val="52"/>
+        </w:rPr>
+      </w:pPr>
+      <w:bookmarkStart w:id="13" w:name="_Toc22655634"/>
+      <w:r>
+        <w:rPr>
+          <w:rFonts w:ascii="Microsoft Sans Serif" w:hAnsi="Microsoft Sans Serif" w:cs="Microsoft Sans Serif"/>
+          <w:sz w:val="52"/>
+          <w:szCs w:val="52"/>
+        </w:rPr>
+        <w:t>SECCIÓN DE CONTENIDOS</w:t>
+      </w:r>
+      <w:bookmarkEnd w:id="13"/>
+    </w:p>
     <w:p/>
-    <w:p/>
-    <w:p/>
-    <w:p/>
-    <w:p>
-      <w:pPr>
-        <w:spacing w:after="120"/>
-        <w:rPr>
-          <w:rFonts w:ascii="Microsoft Sans Serif" w:hAnsi="Microsoft Sans Serif" w:cs="Microsoft Sans Serif"/>
-          <w:sz w:val="48"/>
-          <w:szCs w:val="48"/>
-        </w:rPr>
-      </w:pPr>
-    </w:p>
-    <w:p>
-      <w:r>
-        <w:rPr>
-          <w:rFonts w:ascii="Microsoft Sans Serif" w:hAnsi="Microsoft Sans Serif" w:cs="Microsoft Sans Serif"/>
-          <w:sz w:val="48"/>
-          <w:szCs w:val="48"/>
-        </w:rPr>
-        <w:lastRenderedPageBreak/>
-        <w:t xml:space="preserve">SECCIÓN DE </w:t>
-      </w:r>
-      <w:r>
-        <w:rPr>
-          <w:rFonts w:ascii="Microsoft Sans Serif" w:hAnsi="Microsoft Sans Serif" w:cs="Microsoft Sans Serif"/>
-          <w:sz w:val="48"/>
-          <w:szCs w:val="48"/>
-        </w:rPr>
-        <w:t>CONTENIDOS</w:t>
-      </w:r>
-    </w:p>
     <w:p>
       <w:pPr>
         <w:rPr>
@@ -9777,14 +10378,23 @@
     <w:p>
       <w:pPr>
         <w:rPr>
-          <w:b/>
-        </w:rPr>
-      </w:pPr>
-      <w:r>
-        <w:rPr>
-          <w:rFonts w:ascii="Microsoft Sans Serif" w:hAnsi="Microsoft Sans Serif" w:cs="Microsoft Sans Serif"/>
-          <w:b/>
-        </w:rPr>
+          <w:rFonts w:ascii="Microsoft Sans Serif" w:hAnsi="Microsoft Sans Serif" w:cs="Microsoft Sans Serif"/>
+          <w:b/>
+        </w:rPr>
+      </w:pPr>
+    </w:p>
+    <w:p>
+      <w:pPr>
+        <w:rPr>
+          <w:b/>
+        </w:rPr>
+      </w:pPr>
+      <w:r>
+        <w:rPr>
+          <w:rFonts w:ascii="Microsoft Sans Serif" w:hAnsi="Microsoft Sans Serif" w:cs="Microsoft Sans Serif"/>
+          <w:b/>
+        </w:rPr>
+        <w:lastRenderedPageBreak/>
         <w:t>Descripción</w:t>
       </w:r>
     </w:p>
@@ -10180,14 +10790,6 @@
     <w:p>
       <w:pPr>
         <w:rPr>
-          <w:rFonts w:ascii="Microsoft Sans Serif" w:hAnsi="Microsoft Sans Serif" w:cs="Microsoft Sans Serif"/>
-          <w:color w:val="222222"/>
-        </w:rPr>
-      </w:pPr>
-    </w:p>
-    <w:p>
-      <w:pPr>
-        <w:rPr>
           <w:rFonts w:ascii="Consolas" w:hAnsi="Consolas"/>
           <w:color w:val="222222"/>
           <w:sz w:val="18"/>
@@ -10198,85 +10800,74 @@
     <w:p>
       <w:pPr>
         <w:rPr>
-          <w:rFonts w:ascii="Consolas" w:hAnsi="Consolas"/>
+          <w:rFonts w:ascii="Microsoft Sans Serif" w:hAnsi="Microsoft Sans Serif" w:cs="Microsoft Sans Serif"/>
+          <w:b/>
+        </w:rPr>
+      </w:pPr>
+      <w:r>
+        <w:rPr>
+          <w:rFonts w:ascii="Microsoft Sans Serif" w:hAnsi="Microsoft Sans Serif" w:cs="Microsoft Sans Serif"/>
+          <w:b/>
+        </w:rPr>
+        <w:t>Imágenes</w:t>
+      </w:r>
+    </w:p>
+    <w:p>
+      <w:pPr>
+        <w:rPr>
+          <w:rFonts w:ascii="Microsoft Sans Serif" w:hAnsi="Microsoft Sans Serif" w:cs="Microsoft Sans Serif"/>
           <w:color w:val="222222"/>
-          <w:sz w:val="18"/>
-          <w:szCs w:val="18"/>
-        </w:rPr>
-      </w:pPr>
-    </w:p>
-    <w:p>
-      <w:pPr>
-        <w:rPr>
-          <w:rFonts w:ascii="Microsoft Sans Serif" w:hAnsi="Microsoft Sans Serif" w:cs="Microsoft Sans Serif"/>
-          <w:b/>
-        </w:rPr>
-      </w:pPr>
-      <w:r>
-        <w:rPr>
-          <w:rFonts w:ascii="Microsoft Sans Serif" w:hAnsi="Microsoft Sans Serif" w:cs="Microsoft Sans Serif"/>
-          <w:b/>
-        </w:rPr>
-        <w:t>Imágenes</w:t>
-      </w:r>
-    </w:p>
-    <w:p>
-      <w:pPr>
+        </w:rPr>
+      </w:pPr>
+      <w:r>
         <w:rPr>
           <w:rFonts w:ascii="Microsoft Sans Serif" w:hAnsi="Microsoft Sans Serif" w:cs="Microsoft Sans Serif"/>
           <w:color w:val="222222"/>
         </w:rPr>
-      </w:pPr>
+        <w:t xml:space="preserve">Las imágenes de las páginas de los cursos se dividen en 2 clases. Las de aulas, que tienen unas dimensiones de 1522.39x500 píxeles cuyas esquinas se redondean 15px, y las de tutor que tienen dimensiones de 206x206 píxeles y están completamente redondeadas </w:t>
+      </w:r>
       <w:r>
         <w:rPr>
           <w:rFonts w:ascii="Microsoft Sans Serif" w:hAnsi="Microsoft Sans Serif" w:cs="Microsoft Sans Serif"/>
           <w:color w:val="222222"/>
         </w:rPr>
-        <w:t xml:space="preserve">Las imágenes de las páginas de los cursos se dividen en 2 clases. Las de aulas, que tienen unas dimensiones de 1522.39x500 píxeles cuyas esquinas se redondean 15px, y las de tutor que tienen dimensiones de 206x206 píxeles y están completamente redondeadas </w:t>
+        <w:t>en un</w:t>
       </w:r>
       <w:r>
         <w:rPr>
           <w:rFonts w:ascii="Microsoft Sans Serif" w:hAnsi="Microsoft Sans Serif" w:cs="Microsoft Sans Serif"/>
           <w:color w:val="222222"/>
         </w:rPr>
-        <w:t>en un</w:t>
-      </w:r>
-      <w:r>
-        <w:rPr>
+        <w:t xml:space="preserve"> 50%. Además, éstas últimas incluyen un borde sólido de 3px de grosor en color azul </w:t>
+      </w:r>
+      <w:r>
+        <w:rPr>
+          <w:rStyle w:val="value"/>
           <w:rFonts w:ascii="Microsoft Sans Serif" w:hAnsi="Microsoft Sans Serif" w:cs="Microsoft Sans Serif"/>
           <w:color w:val="222222"/>
         </w:rPr>
-        <w:t xml:space="preserve"> 50%. Además, éstas últimas incluyen un borde sólido de 3px de grosor en color azul </w:t>
-      </w:r>
-      <w:r>
-        <w:rPr>
-          <w:rStyle w:val="value"/>
+        <w:t>#0087E0</w:t>
+      </w:r>
+      <w:r>
+        <w:rPr>
           <w:rFonts w:ascii="Microsoft Sans Serif" w:hAnsi="Microsoft Sans Serif" w:cs="Microsoft Sans Serif"/>
           <w:color w:val="222222"/>
         </w:rPr>
-        <w:t>#0087E0</w:t>
-      </w:r>
-      <w:r>
+        <w:t>.</w:t>
+      </w:r>
+    </w:p>
+    <w:p>
+      <w:pPr>
         <w:rPr>
           <w:rFonts w:ascii="Microsoft Sans Serif" w:hAnsi="Microsoft Sans Serif" w:cs="Microsoft Sans Serif"/>
           <w:color w:val="222222"/>
         </w:rPr>
-        <w:t>.</w:t>
-      </w:r>
-    </w:p>
-    <w:p>
-      <w:pPr>
+      </w:pPr>
+      <w:r>
         <w:rPr>
           <w:rFonts w:ascii="Microsoft Sans Serif" w:hAnsi="Microsoft Sans Serif" w:cs="Microsoft Sans Serif"/>
           <w:color w:val="222222"/>
         </w:rPr>
-      </w:pPr>
-      <w:r>
-        <w:rPr>
-          <w:rFonts w:ascii="Microsoft Sans Serif" w:hAnsi="Microsoft Sans Serif" w:cs="Microsoft Sans Serif"/>
-          <w:color w:val="222222"/>
-        </w:rPr>
-        <w:lastRenderedPageBreak/>
         <w:t>Las imágenes de la página de profesores tienen unas dimensiones de 281x281 píxeles y del mismo borde y redondeado que las imágenes de tutores anteriormente descritas.</w:t>
       </w:r>
     </w:p>
@@ -12338,18 +12929,9 @@
         </w:drawing>
       </w:r>
     </w:p>
-    <w:p/>
-    <w:p>
-      <w:bookmarkStart w:id="8" w:name="_GoBack"/>
-      <w:bookmarkEnd w:id="8"/>
-    </w:p>
     <w:sectPr>
-      <w:headerReference w:type="even" r:id="rId19"/>
-      <w:headerReference w:type="default" r:id="rId20"/>
-      <w:footerReference w:type="even" r:id="rId21"/>
-      <w:footerReference w:type="default" r:id="rId22"/>
-      <w:headerReference w:type="first" r:id="rId23"/>
-      <w:footerReference w:type="first" r:id="rId24"/>
+      <w:headerReference w:type="default" r:id="rId19"/>
+      <w:footerReference w:type="default" r:id="rId20"/>
       <w:pgSz w:w="11906" w:h="16838"/>
       <w:pgMar w:top="1134" w:right="851" w:bottom="1134" w:left="1134" w:header="709" w:footer="709" w:gutter="0"/>
       <w:pgNumType w:start="0"/>
@@ -12387,16 +12969,6 @@
 </file>
 
 <file path=word/footer1.xml><?xml version="1.0" encoding="utf-8"?>
-<w:ftr xmlns:wpc="http://schemas.microsoft.com/office/word/2010/wordprocessingCanvas" xmlns:cx="http://schemas.microsoft.com/office/drawing/2014/chartex" xmlns:mc="http://schemas.openxmlformats.org/markup-compatibility/2006" xmlns:o="urn:schemas-microsoft-com:office:office" xmlns:r="http://schemas.openxmlformats.org/officeDocument/2006/relationships" xmlns:m="http://schemas.openxmlformats.org/officeDocument/2006/math" xmlns:v="urn:schemas-microsoft-com:vml" xmlns:wp14="http://schemas.microsoft.com/office/word/2010/wordprocessingDrawing" xmlns:wp="http://schemas.openxmlformats.org/drawingml/2006/wordprocessingDrawing" xmlns:w10="urn:schemas-microsoft-com:office:word" xmlns:w="http://schemas.openxmlformats.org/wordprocessingml/2006/main" xmlns:w14="http://schemas.microsoft.com/office/word/2010/wordml" xmlns:w15="http://schemas.microsoft.com/office/word/2012/wordml" xmlns:w16se="http://schemas.microsoft.com/office/word/2015/wordml/symex" xmlns:wpg="http://schemas.microsoft.com/office/word/2010/wordprocessingGroup" xmlns:wpi="http://schemas.microsoft.com/office/word/2010/wordprocessingInk" xmlns:wne="http://schemas.microsoft.com/office/word/2006/wordml" xmlns:wps="http://schemas.microsoft.com/office/word/2010/wordprocessingShape" mc:Ignorable="w14 w15 w16se wp14">
-  <w:p>
-    <w:pPr>
-      <w:pStyle w:val="Piedepgina"/>
-    </w:pPr>
-  </w:p>
-</w:ftr>
-</file>
-
-<file path=word/footer2.xml><?xml version="1.0" encoding="utf-8"?>
 <w:ftr xmlns:wpc="http://schemas.microsoft.com/office/word/2010/wordprocessingCanvas" xmlns:cx="http://schemas.microsoft.com/office/drawing/2014/chartex" xmlns:mc="http://schemas.openxmlformats.org/markup-compatibility/2006" xmlns:o="urn:schemas-microsoft-com:office:office" xmlns:r="http://schemas.openxmlformats.org/officeDocument/2006/relationships" xmlns:m="http://schemas.openxmlformats.org/officeDocument/2006/math" xmlns:v="urn:schemas-microsoft-com:vml" xmlns:wp14="http://schemas.microsoft.com/office/word/2010/wordprocessingDrawing" xmlns:wp="http://schemas.openxmlformats.org/drawingml/2006/wordprocessingDrawing" xmlns:w10="urn:schemas-microsoft-com:office:word" xmlns:w="http://schemas.openxmlformats.org/wordprocessingml/2006/main" xmlns:w14="http://schemas.microsoft.com/office/word/2010/wordml" xmlns:w15="http://schemas.microsoft.com/office/word/2012/wordml" xmlns:w16se="http://schemas.microsoft.com/office/word/2015/wordml/symex" xmlns:wpg="http://schemas.microsoft.com/office/word/2010/wordprocessingGroup" xmlns:wpi="http://schemas.microsoft.com/office/word/2010/wordprocessingInk" xmlns:wne="http://schemas.microsoft.com/office/word/2006/wordml" xmlns:wps="http://schemas.microsoft.com/office/word/2010/wordprocessingShape" mc:Ignorable="w14 w15 w16se wp14">
   <w:sdt>
     <w:sdtPr>
@@ -12450,7 +13022,7 @@
                           </a:xfrm>
                         </wpg:grpSpPr>
                         <wps:wsp>
-                          <wps:cNvPr id="34" name="AutoShape 88"/>
+                          <wps:cNvPr id="35" name="AutoShape 88"/>
                           <wps:cNvSpPr>
                             <a:spLocks noChangeArrowheads="1"/>
                           </wps:cNvSpPr>
@@ -12486,7 +13058,7 @@
                           </wps:bodyPr>
                         </wps:wsp>
                         <wps:wsp>
-                          <wps:cNvPr id="35" name="Rectangle 89"/>
+                          <wps:cNvPr id="84" name="Rectangle 89"/>
                           <wps:cNvSpPr>
                             <a:spLocks noChangeArrowheads="1"/>
                           </wps:cNvSpPr>
@@ -12522,7 +13094,7 @@
                           </wps:bodyPr>
                         </wps:wsp>
                         <wps:wsp>
-                          <wps:cNvPr id="36" name="Text Box 90"/>
+                          <wps:cNvPr id="85" name="Text Box 90"/>
                           <wps:cNvSpPr txBox="1">
                             <a:spLocks noChangeArrowheads="1"/>
                           </wps:cNvSpPr>
@@ -12604,7 +13176,7 @@
                           </wps:bodyPr>
                         </wps:wsp>
                         <wpg:grpSp>
-                          <wpg:cNvPr id="37" name="Group 91"/>
+                          <wpg:cNvPr id="86" name="Group 91"/>
                           <wpg:cNvGrpSpPr>
                             <a:grpSpLocks/>
                           </wpg:cNvGrpSpPr>
@@ -12617,7 +13189,7 @@
                             </a:xfrm>
                           </wpg:grpSpPr>
                           <wps:wsp>
-                            <wps:cNvPr id="38" name="AutoShape 92"/>
+                            <wps:cNvPr id="87" name="AutoShape 92"/>
                             <wps:cNvSpPr>
                               <a:spLocks noChangeArrowheads="1"/>
                             </wps:cNvSpPr>
@@ -12707,7 +13279,7 @@
                             </wps:bodyPr>
                           </wps:wsp>
                           <wps:wsp>
-                            <wps:cNvPr id="39" name="AutoShape 93"/>
+                            <wps:cNvPr id="88" name="AutoShape 93"/>
                             <wps:cNvSpPr>
                               <a:spLocks noChangeArrowheads="1"/>
                             </wps:cNvSpPr>
@@ -12811,18 +13383,18 @@
             </mc:Choice>
             <mc:Fallback>
               <w:pict>
-                <v:group id="Grupo 33" o:spid="_x0000_s1083" style="position:absolute;margin-left:-18.2pt;margin-top:0;width:33pt;height:25.35pt;z-index:251659264;mso-position-horizontal:right;mso-position-horizontal-relative:margin;mso-position-vertical:center;mso-position-vertical-relative:bottom-margin-area" coordorigin="1731,14550" coordsize="660,507" o:gfxdata="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" o:allowincell="f">
+                <v:group id="Grupo 33" o:spid="_x0000_s1083" style="position:absolute;margin-left:-18.2pt;margin-top:0;width:33pt;height:25.35pt;z-index:251659264;mso-position-horizontal:right;mso-position-horizontal-relative:margin;mso-position-vertical:center;mso-position-vertical-relative:bottom-margin-area" coordorigin="1731,14550" coordsize="660,507" o:gfxdata="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" o:allowincell="f">
                   <v:shapetype id="_x0000_t4" coordsize="21600,21600" o:spt="4" path="m10800,l,10800,10800,21600,21600,10800xe">
                     <v:stroke joinstyle="miter"/>
                     <v:path gradientshapeok="t" o:connecttype="rect" textboxrect="5400,5400,16200,16200"/>
                   </v:shapetype>
-                  <v:shape id="AutoShape 88" o:spid="_x0000_s1084" type="#_x0000_t4" style="position:absolute;left:1793;top:14550;width:536;height:507;visibility:visible;mso-wrap-style:square;v-text-anchor:top" o:gfxdata="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" filled="f" strokecolor="#a5a5a5"/>
-                  <v:rect id="Rectangle 89" o:spid="_x0000_s1085" style="position:absolute;left:1848;top:14616;width:427;height:375;visibility:visible;mso-wrap-style:square;v-text-anchor:top" o:gfxdata="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" filled="f" strokecolor="#a5a5a5"/>
+                  <v:shape id="AutoShape 88" o:spid="_x0000_s1084" type="#_x0000_t4" style="position:absolute;left:1793;top:14550;width:536;height:507;visibility:visible;mso-wrap-style:square;v-text-anchor:top" o:gfxdata="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" filled="f" strokecolor="#a5a5a5"/>
+                  <v:rect id="Rectangle 89" o:spid="_x0000_s1085" style="position:absolute;left:1848;top:14616;width:427;height:375;visibility:visible;mso-wrap-style:square;v-text-anchor:top" o:gfxdata="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" filled="f" strokecolor="#a5a5a5"/>
                   <v:shapetype id="_x0000_t202" coordsize="21600,21600" o:spt="202" path="m,l,21600r21600,l21600,xe">
                     <v:stroke joinstyle="miter"/>
                     <v:path gradientshapeok="t" o:connecttype="rect"/>
                   </v:shapetype>
-                  <v:shape id="Text Box 90" o:spid="_x0000_s1086" type="#_x0000_t202" style="position:absolute;left:1731;top:14639;width:660;height:330;visibility:visible;mso-wrap-style:square;v-text-anchor:top" o:gfxdata="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" filled="f" stroked="f">
+                  <v:shape id="Text Box 90" o:spid="_x0000_s1086" type="#_x0000_t202" style="position:absolute;left:1731;top:14639;width:660;height:330;visibility:visible;mso-wrap-style:square;v-text-anchor:top" o:gfxdata="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" filled="f" stroked="f">
                     <v:textbox inset="0,2.16pt,0,0">
                       <w:txbxContent>
                         <w:p>
@@ -12865,12 +13437,12 @@
                       </w:txbxContent>
                     </v:textbox>
                   </v:shape>
-                  <v:group id="Group 91" o:spid="_x0000_s1087" style="position:absolute;left:1775;top:14647;width:571;height:314" coordorigin="1705,14935" coordsize="682,375" o:gfxdata="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">
-                    <v:shape id="AutoShape 92" o:spid="_x0000_s1088" style="position:absolute;left:1782;top:14858;width:375;height:530;rotation:-90;visibility:visible;mso-wrap-style:square;v-text-anchor:top" coordsize="21600,21600" o:gfxdata="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" path="m,l5400,21600r10800,l21600,,,xe" filled="f" strokecolor="#a5a5a5">
+                  <v:group id="Group 91" o:spid="_x0000_s1087" style="position:absolute;left:1775;top:14647;width:571;height:314" coordorigin="1705,14935" coordsize="682,375" o:gfxdata="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">
+                    <v:shape id="AutoShape 92" o:spid="_x0000_s1088" style="position:absolute;left:1782;top:14858;width:375;height:530;rotation:-90;visibility:visible;mso-wrap-style:square;v-text-anchor:top" coordsize="21600,21600" o:gfxdata="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" path="m,l5400,21600r10800,l21600,,,xe" filled="f" strokecolor="#a5a5a5">
                       <v:stroke joinstyle="miter"/>
                       <v:path o:connecttype="custom" o:connectlocs="6,7;3,13;1,7;3,0" o:connectangles="0,0,0,0" textboxrect="4493,4483,17107,17117"/>
                     </v:shape>
-                    <v:shape id="AutoShape 93" o:spid="_x0000_s1089" style="position:absolute;left:1934;top:14858;width:375;height:530;rotation:-90;flip:x;visibility:visible;mso-wrap-style:square;v-text-anchor:top" coordsize="21600,21600" o:gfxdata="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" path="m,l5400,21600r10800,l21600,,,xe" filled="f" strokecolor="#a5a5a5">
+                    <v:shape id="AutoShape 93" o:spid="_x0000_s1089" style="position:absolute;left:1934;top:14858;width:375;height:530;rotation:-90;flip:x;visibility:visible;mso-wrap-style:square;v-text-anchor:top" coordsize="21600,21600" o:gfxdata="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" path="m,l5400,21600r10800,l21600,,,xe" filled="f" strokecolor="#a5a5a5">
                       <v:stroke joinstyle="miter"/>
                       <v:path o:connecttype="custom" o:connectlocs="6,7;3,13;1,7;3,0" o:connectangles="0,0,0,0" textboxrect="4493,4483,17107,17117"/>
                     </v:shape>
@@ -12893,16 +13465,6 @@
 </w:ftr>
 </file>
 
-<file path=word/footer3.xml><?xml version="1.0" encoding="utf-8"?>
-<w:ftr xmlns:wpc="http://schemas.microsoft.com/office/word/2010/wordprocessingCanvas" xmlns:cx="http://schemas.microsoft.com/office/drawing/2014/chartex" xmlns:mc="http://schemas.openxmlformats.org/markup-compatibility/2006" xmlns:o="urn:schemas-microsoft-com:office:office" xmlns:r="http://schemas.openxmlformats.org/officeDocument/2006/relationships" xmlns:m="http://schemas.openxmlformats.org/officeDocument/2006/math" xmlns:v="urn:schemas-microsoft-com:vml" xmlns:wp14="http://schemas.microsoft.com/office/word/2010/wordprocessingDrawing" xmlns:wp="http://schemas.openxmlformats.org/drawingml/2006/wordprocessingDrawing" xmlns:w10="urn:schemas-microsoft-com:office:word" xmlns:w="http://schemas.openxmlformats.org/wordprocessingml/2006/main" xmlns:w14="http://schemas.microsoft.com/office/word/2010/wordml" xmlns:w15="http://schemas.microsoft.com/office/word/2012/wordml" xmlns:w16se="http://schemas.microsoft.com/office/word/2015/wordml/symex" xmlns:wpg="http://schemas.microsoft.com/office/word/2010/wordprocessingGroup" xmlns:wpi="http://schemas.microsoft.com/office/word/2010/wordprocessingInk" xmlns:wne="http://schemas.microsoft.com/office/word/2006/wordml" xmlns:wps="http://schemas.microsoft.com/office/word/2010/wordprocessingShape" mc:Ignorable="w14 w15 w16se wp14">
-  <w:p>
-    <w:pPr>
-      <w:pStyle w:val="Piedepgina"/>
-    </w:pPr>
-  </w:p>
-</w:ftr>
-</file>
-
 <file path=word/footnotes.xml><?xml version="1.0" encoding="utf-8"?>
 <w:footnotes xmlns:wpc="http://schemas.microsoft.com/office/word/2010/wordprocessingCanvas" xmlns:cx="http://schemas.microsoft.com/office/drawing/2014/chartex" xmlns:mc="http://schemas.openxmlformats.org/markup-compatibility/2006" xmlns:o="urn:schemas-microsoft-com:office:office" xmlns:r="http://schemas.openxmlformats.org/officeDocument/2006/relationships" xmlns:m="http://schemas.openxmlformats.org/officeDocument/2006/math" xmlns:v="urn:schemas-microsoft-com:vml" xmlns:wp14="http://schemas.microsoft.com/office/word/2010/wordprocessingDrawing" xmlns:wp="http://schemas.openxmlformats.org/drawingml/2006/wordprocessingDrawing" xmlns:w10="urn:schemas-microsoft-com:office:word" xmlns:w="http://schemas.openxmlformats.org/wordprocessingml/2006/main" xmlns:w14="http://schemas.microsoft.com/office/word/2010/wordml" xmlns:w15="http://schemas.microsoft.com/office/word/2012/wordml" xmlns:w16se="http://schemas.microsoft.com/office/word/2015/wordml/symex" xmlns:wpg="http://schemas.microsoft.com/office/word/2010/wordprocessingGroup" xmlns:wpi="http://schemas.microsoft.com/office/word/2010/wordprocessingInk" xmlns:wne="http://schemas.microsoft.com/office/word/2006/wordml" xmlns:wps="http://schemas.microsoft.com/office/word/2010/wordprocessingShape" mc:Ignorable="w14 w15 w16se wp14">
   <w:footnote w:type="separator" w:id="-1">
@@ -12929,16 +13491,6 @@
 </file>
 
 <file path=word/header1.xml><?xml version="1.0" encoding="utf-8"?>
-<w:hdr xmlns:wpc="http://schemas.microsoft.com/office/word/2010/wordprocessingCanvas" xmlns:cx="http://schemas.microsoft.com/office/drawing/2014/chartex" xmlns:mc="http://schemas.openxmlformats.org/markup-compatibility/2006" xmlns:o="urn:schemas-microsoft-com:office:office" xmlns:r="http://schemas.openxmlformats.org/officeDocument/2006/relationships" xmlns:m="http://schemas.openxmlformats.org/officeDocument/2006/math" xmlns:v="urn:schemas-microsoft-com:vml" xmlns:wp14="http://schemas.microsoft.com/office/word/2010/wordprocessingDrawing" xmlns:wp="http://schemas.openxmlformats.org/drawingml/2006/wordprocessingDrawing" xmlns:w10="urn:schemas-microsoft-com:office:word" xmlns:w="http://schemas.openxmlformats.org/wordprocessingml/2006/main" xmlns:w14="http://schemas.microsoft.com/office/word/2010/wordml" xmlns:w15="http://schemas.microsoft.com/office/word/2012/wordml" xmlns:w16se="http://schemas.microsoft.com/office/word/2015/wordml/symex" xmlns:wpg="http://schemas.microsoft.com/office/word/2010/wordprocessingGroup" xmlns:wpi="http://schemas.microsoft.com/office/word/2010/wordprocessingInk" xmlns:wne="http://schemas.microsoft.com/office/word/2006/wordml" xmlns:wps="http://schemas.microsoft.com/office/word/2010/wordprocessingShape" mc:Ignorable="w14 w15 w16se wp14">
-  <w:p>
-    <w:pPr>
-      <w:pStyle w:val="Encabezado"/>
-    </w:pPr>
-  </w:p>
-</w:hdr>
-</file>
-
-<file path=word/header2.xml><?xml version="1.0" encoding="utf-8"?>
 <w:hdr xmlns:wpc="http://schemas.microsoft.com/office/word/2010/wordprocessingCanvas" xmlns:cx="http://schemas.microsoft.com/office/drawing/2014/chartex" xmlns:mc="http://schemas.openxmlformats.org/markup-compatibility/2006" xmlns:o="urn:schemas-microsoft-com:office:office" xmlns:r="http://schemas.openxmlformats.org/officeDocument/2006/relationships" xmlns:m="http://schemas.openxmlformats.org/officeDocument/2006/math" xmlns:v="urn:schemas-microsoft-com:vml" xmlns:wp14="http://schemas.microsoft.com/office/word/2010/wordprocessingDrawing" xmlns:wp="http://schemas.openxmlformats.org/drawingml/2006/wordprocessingDrawing" xmlns:w10="urn:schemas-microsoft-com:office:word" xmlns:w="http://schemas.openxmlformats.org/wordprocessingml/2006/main" xmlns:w14="http://schemas.microsoft.com/office/word/2010/wordml" xmlns:w15="http://schemas.microsoft.com/office/word/2012/wordml" xmlns:w16se="http://schemas.microsoft.com/office/word/2015/wordml/symex" xmlns:wpg="http://schemas.microsoft.com/office/word/2010/wordprocessingGroup" xmlns:wpi="http://schemas.microsoft.com/office/word/2010/wordprocessingInk" xmlns:wne="http://schemas.microsoft.com/office/word/2006/wordml" xmlns:wps="http://schemas.microsoft.com/office/word/2010/wordprocessingShape" mc:Ignorable="w14 w15 w16se wp14">
   <w:p>
     <w:pPr>
@@ -12953,16 +13505,6 @@
       </w:rPr>
       <w:t>MANUAL DE ESTILOS</w:t>
     </w:r>
-  </w:p>
-</w:hdr>
-</file>
-
-<file path=word/header3.xml><?xml version="1.0" encoding="utf-8"?>
-<w:hdr xmlns:wpc="http://schemas.microsoft.com/office/word/2010/wordprocessingCanvas" xmlns:cx="http://schemas.microsoft.com/office/drawing/2014/chartex" xmlns:mc="http://schemas.openxmlformats.org/markup-compatibility/2006" xmlns:o="urn:schemas-microsoft-com:office:office" xmlns:r="http://schemas.openxmlformats.org/officeDocument/2006/relationships" xmlns:m="http://schemas.openxmlformats.org/officeDocument/2006/math" xmlns:v="urn:schemas-microsoft-com:vml" xmlns:wp14="http://schemas.microsoft.com/office/word/2010/wordprocessingDrawing" xmlns:wp="http://schemas.openxmlformats.org/drawingml/2006/wordprocessingDrawing" xmlns:w10="urn:schemas-microsoft-com:office:word" xmlns:w="http://schemas.openxmlformats.org/wordprocessingml/2006/main" xmlns:w14="http://schemas.microsoft.com/office/word/2010/wordml" xmlns:w15="http://schemas.microsoft.com/office/word/2012/wordml" xmlns:w16se="http://schemas.microsoft.com/office/word/2015/wordml/symex" xmlns:wpg="http://schemas.microsoft.com/office/word/2010/wordprocessingGroup" xmlns:wpi="http://schemas.microsoft.com/office/word/2010/wordprocessingInk" xmlns:wne="http://schemas.microsoft.com/office/word/2006/wordml" xmlns:wps="http://schemas.microsoft.com/office/word/2010/wordprocessingShape" mc:Ignorable="w14 w15 w16se wp14">
-  <w:p>
-    <w:pPr>
-      <w:pStyle w:val="Encabezado"/>
-    </w:pPr>
   </w:p>
 </w:hdr>
 </file>
@@ -13803,7 +14345,7 @@
 </file>
 
 <file path=customXml/itemProps1.xml><?xml version="1.0" encoding="utf-8"?>
-<ds:datastoreItem xmlns:ds="http://schemas.openxmlformats.org/officeDocument/2006/customXml" ds:itemID="{432D0798-237B-48F5-A56A-C4D01B1161BB}">
+<ds:datastoreItem xmlns:ds="http://schemas.openxmlformats.org/officeDocument/2006/customXml" ds:itemID="{2F47FC8F-50F9-45B3-8522-908244D16D4C}">
   <ds:schemaRefs>
     <ds:schemaRef ds:uri="http://schemas.openxmlformats.org/officeDocument/2006/bibliography"/>
   </ds:schemaRefs>

</xml_diff>